<commit_message>
The file contains 1-4 day
</commit_message>
<xml_diff>
--- a/KCР1-Мирдадоева.docx
+++ b/KCР1-Мирдадоева.docx
@@ -390,6 +390,7 @@
           <w:rFonts w:ascii="Times New Roman" w:hAnsi="Times New Roman" w:cs="Times New Roman"/>
           <w:b/>
           <w:bCs/>
+          <w:noProof/>
           <w:sz w:val="28"/>
           <w:szCs w:val="28"/>
         </w:rPr>
@@ -2541,6 +2542,7 @@
           <w:rFonts w:ascii="Times New Roman" w:hAnsi="Times New Roman" w:cs="Times New Roman"/>
           <w:sz w:val="28"/>
           <w:szCs w:val="28"/>
+          <w:lang w:val="ru-RU"/>
         </w:rPr>
       </w:pPr>
       <w:r>
@@ -5020,6 +5022,7 @@
           <w:rFonts w:ascii="Courier New" w:hAnsi="Courier New" w:cs="Courier New"/>
           <w:sz w:val="24"/>
           <w:szCs w:val="24"/>
+          <w:lang w:val="ru-RU"/>
         </w:rPr>
       </w:pPr>
     </w:p>
@@ -5364,15 +5367,7 @@
           <w:sz w:val="24"/>
           <w:szCs w:val="24"/>
         </w:rPr>
-        <w:t>&lt;</w:t>
-      </w:r>
-      <w:r>
-        <w:rPr>
-          <w:rFonts w:ascii="Courier New" w:hAnsi="Courier New" w:cs="Courier New"/>
-          <w:sz w:val="24"/>
-          <w:szCs w:val="24"/>
-        </w:rPr>
-        <w:t>Product&gt; Products { get; set; }</w:t>
+        <w:t>&lt;Product&gt; Products { get; set; }</w:t>
       </w:r>
     </w:p>
     <w:p>
@@ -5679,8 +5674,6 @@
         </w:rPr>
         <w:br w:type="page"/>
       </w:r>
-      <w:bookmarkStart w:id="0" w:name="_GoBack"/>
-      <w:bookmarkEnd w:id="0"/>
     </w:p>
     <w:p>
       <w:pPr>
@@ -5691,6 +5684,7 @@
         </w:numPr>
         <w:spacing w:after="0" w:line="360" w:lineRule="auto"/>
         <w:ind w:left="0" w:firstLine="0"/>
+        <w:jc w:val="center"/>
         <w:rPr>
           <w:rFonts w:ascii="Times New Roman" w:hAnsi="Times New Roman" w:cs="Times New Roman"/>
           <w:b/>
@@ -5710,7 +5704,7 @@
           <w:lang w:val="ru-RU"/>
         </w:rPr>
         <w:lastRenderedPageBreak/>
-        <w:t>Реализация методов контроллеров для обработки HTTP-запросов</w:t>
+        <w:t>РЕАЛИЗАЦИЯ МЕТОДОВ КОНТРОЛЛЕРОВ ДЛЯ ОБРАБОТКИ HTTP-ЗАПРОСОВ</w:t>
       </w:r>
     </w:p>
     <w:p>
@@ -5724,20 +5718,1250 @@
         <w:ind w:left="0" w:firstLine="720"/>
         <w:rPr>
           <w:rFonts w:ascii="Times New Roman" w:hAnsi="Times New Roman" w:cs="Times New Roman"/>
-          <w:sz w:val="28"/>
-          <w:szCs w:val="28"/>
-          <w:lang w:val="ru-RU"/>
-        </w:rPr>
-      </w:pPr>
-      <w:r>
-        <w:rPr>
-          <w:rFonts w:ascii="Times New Roman" w:hAnsi="Times New Roman" w:cs="Times New Roman"/>
+          <w:b/>
+          <w:sz w:val="28"/>
+          <w:szCs w:val="28"/>
+          <w:lang w:val="ru-RU"/>
+        </w:rPr>
+      </w:pPr>
+      <w:r>
+        <w:rPr>
+          <w:rFonts w:ascii="Times New Roman" w:hAnsi="Times New Roman" w:cs="Times New Roman"/>
+          <w:b/>
           <w:sz w:val="28"/>
           <w:szCs w:val="28"/>
           <w:lang w:val="ru-RU"/>
         </w:rPr>
         <w:t>Создание сервисов</w:t>
       </w:r>
+    </w:p>
+    <w:p>
+      <w:pPr>
+        <w:pStyle w:val="afb"/>
+        <w:spacing w:after="0" w:line="360" w:lineRule="auto"/>
+        <w:rPr>
+          <w:rFonts w:ascii="Times New Roman" w:hAnsi="Times New Roman" w:cs="Times New Roman"/>
+          <w:b/>
+          <w:sz w:val="28"/>
+          <w:szCs w:val="28"/>
+          <w:lang w:val="ru-RU"/>
+        </w:rPr>
+      </w:pPr>
+    </w:p>
+    <w:p>
+      <w:pPr>
+        <w:pStyle w:val="afb"/>
+        <w:spacing w:after="0" w:line="360" w:lineRule="auto"/>
+        <w:ind w:left="0" w:firstLine="567"/>
+        <w:jc w:val="both"/>
+        <w:rPr>
+          <w:rFonts w:ascii="Times New Roman" w:hAnsi="Times New Roman" w:cs="Times New Roman"/>
+          <w:sz w:val="28"/>
+          <w:szCs w:val="28"/>
+          <w:lang w:val="ru-RU"/>
+        </w:rPr>
+      </w:pPr>
+      <w:r>
+        <w:rPr>
+          <w:rFonts w:ascii="Times New Roman" w:hAnsi="Times New Roman" w:cs="Times New Roman"/>
+          <w:sz w:val="28"/>
+          <w:szCs w:val="28"/>
+          <w:lang w:val="ru-RU"/>
+        </w:rPr>
+        <w:t>Создание сервисов в ASP.NET относится к разработке и настройке служб, которые предоставляют определенные функциональные возможности и могут быть доступны через веб-интерфейс. Сервисы в ASP.NET можно реализовать с использованием технологии веб-служб (</w:t>
+      </w:r>
+      <w:proofErr w:type="spellStart"/>
+      <w:r>
+        <w:rPr>
+          <w:rFonts w:ascii="Times New Roman" w:hAnsi="Times New Roman" w:cs="Times New Roman"/>
+          <w:sz w:val="28"/>
+          <w:szCs w:val="28"/>
+          <w:lang w:val="ru-RU"/>
+        </w:rPr>
+        <w:t>Web</w:t>
+      </w:r>
+      <w:proofErr w:type="spellEnd"/>
+      <w:r>
+        <w:rPr>
+          <w:rFonts w:ascii="Times New Roman" w:hAnsi="Times New Roman" w:cs="Times New Roman"/>
+          <w:sz w:val="28"/>
+          <w:szCs w:val="28"/>
+          <w:lang w:val="ru-RU"/>
+        </w:rPr>
+        <w:t xml:space="preserve"> </w:t>
+      </w:r>
+      <w:proofErr w:type="spellStart"/>
+      <w:r>
+        <w:rPr>
+          <w:rFonts w:ascii="Times New Roman" w:hAnsi="Times New Roman" w:cs="Times New Roman"/>
+          <w:sz w:val="28"/>
+          <w:szCs w:val="28"/>
+          <w:lang w:val="ru-RU"/>
+        </w:rPr>
+        <w:t>Services</w:t>
+      </w:r>
+      <w:proofErr w:type="spellEnd"/>
+      <w:r>
+        <w:rPr>
+          <w:rFonts w:ascii="Times New Roman" w:hAnsi="Times New Roman" w:cs="Times New Roman"/>
+          <w:sz w:val="28"/>
+          <w:szCs w:val="28"/>
+          <w:lang w:val="ru-RU"/>
+        </w:rPr>
+        <w:t>)</w:t>
+      </w:r>
+      <w:r>
+        <w:rPr>
+          <w:rFonts w:ascii="Times New Roman" w:hAnsi="Times New Roman" w:cs="Times New Roman"/>
+          <w:sz w:val="28"/>
+          <w:szCs w:val="28"/>
+          <w:lang w:val="ru-RU"/>
+        </w:rPr>
+        <w:t xml:space="preserve">. </w:t>
+      </w:r>
+      <w:r>
+        <w:rPr>
+          <w:rFonts w:ascii="Times New Roman" w:hAnsi="Times New Roman" w:cs="Times New Roman"/>
+          <w:sz w:val="28"/>
+          <w:szCs w:val="28"/>
+          <w:lang w:val="ru-RU"/>
+        </w:rPr>
+        <w:t xml:space="preserve">Для обновления данных в интернет-магазине одежды был создан сервис </w:t>
+      </w:r>
+      <w:proofErr w:type="spellStart"/>
+      <w:r>
+        <w:rPr>
+          <w:rFonts w:ascii="Times New Roman" w:hAnsi="Times New Roman" w:cs="Times New Roman"/>
+          <w:sz w:val="28"/>
+          <w:szCs w:val="28"/>
+          <w:lang w:val="ru-RU"/>
+        </w:rPr>
+        <w:t>UpdateAsync</w:t>
+      </w:r>
+      <w:proofErr w:type="spellEnd"/>
+      <w:r>
+        <w:rPr>
+          <w:rFonts w:ascii="Times New Roman" w:hAnsi="Times New Roman" w:cs="Times New Roman"/>
+          <w:sz w:val="28"/>
+          <w:szCs w:val="28"/>
+          <w:lang w:val="ru-RU"/>
+        </w:rPr>
+        <w:t>.</w:t>
+      </w:r>
+    </w:p>
+    <w:p>
+      <w:pPr>
+        <w:pStyle w:val="afb"/>
+        <w:spacing w:after="0" w:line="240" w:lineRule="auto"/>
+        <w:ind w:left="0" w:firstLine="567"/>
+        <w:jc w:val="both"/>
+        <w:rPr>
+          <w:rFonts w:ascii="Courier New" w:hAnsi="Courier New" w:cs="Courier New"/>
+          <w:sz w:val="24"/>
+          <w:szCs w:val="28"/>
+        </w:rPr>
+      </w:pPr>
+    </w:p>
+    <w:p>
+      <w:pPr>
+        <w:pStyle w:val="afb"/>
+        <w:spacing w:after="0" w:line="240" w:lineRule="auto"/>
+        <w:ind w:left="0" w:firstLine="567"/>
+        <w:jc w:val="both"/>
+        <w:rPr>
+          <w:rFonts w:ascii="Courier New" w:hAnsi="Courier New" w:cs="Courier New"/>
+          <w:sz w:val="24"/>
+          <w:szCs w:val="28"/>
+        </w:rPr>
+      </w:pPr>
+      <w:proofErr w:type="gramStart"/>
+      <w:r>
+        <w:rPr>
+          <w:rFonts w:ascii="Courier New" w:hAnsi="Courier New" w:cs="Courier New"/>
+          <w:sz w:val="24"/>
+          <w:szCs w:val="28"/>
+        </w:rPr>
+        <w:t>public</w:t>
+      </w:r>
+      <w:proofErr w:type="gramEnd"/>
+      <w:r>
+        <w:rPr>
+          <w:rFonts w:ascii="Courier New" w:hAnsi="Courier New" w:cs="Courier New"/>
+          <w:sz w:val="24"/>
+          <w:szCs w:val="28"/>
+        </w:rPr>
+        <w:t xml:space="preserve"> </w:t>
+      </w:r>
+      <w:proofErr w:type="spellStart"/>
+      <w:r>
+        <w:rPr>
+          <w:rFonts w:ascii="Courier New" w:hAnsi="Courier New" w:cs="Courier New"/>
+          <w:sz w:val="24"/>
+          <w:szCs w:val="28"/>
+        </w:rPr>
+        <w:t>async</w:t>
+      </w:r>
+      <w:proofErr w:type="spellEnd"/>
+      <w:r>
+        <w:rPr>
+          <w:rFonts w:ascii="Courier New" w:hAnsi="Courier New" w:cs="Courier New"/>
+          <w:sz w:val="24"/>
+          <w:szCs w:val="28"/>
+        </w:rPr>
+        <w:t xml:space="preserve"> Task&lt;</w:t>
+      </w:r>
+      <w:proofErr w:type="spellStart"/>
+      <w:r>
+        <w:rPr>
+          <w:rFonts w:ascii="Courier New" w:hAnsi="Courier New" w:cs="Courier New"/>
+          <w:sz w:val="24"/>
+          <w:szCs w:val="28"/>
+        </w:rPr>
+        <w:t>bool</w:t>
+      </w:r>
+      <w:proofErr w:type="spellEnd"/>
+      <w:r>
+        <w:rPr>
+          <w:rFonts w:ascii="Courier New" w:hAnsi="Courier New" w:cs="Courier New"/>
+          <w:sz w:val="24"/>
+          <w:szCs w:val="28"/>
+        </w:rPr>
+        <w:t xml:space="preserve">&gt; </w:t>
+      </w:r>
+      <w:proofErr w:type="spellStart"/>
+      <w:r>
+        <w:rPr>
+          <w:rFonts w:ascii="Courier New" w:hAnsi="Courier New" w:cs="Courier New"/>
+          <w:sz w:val="24"/>
+          <w:szCs w:val="28"/>
+        </w:rPr>
+        <w:t>UpdateAsync</w:t>
+      </w:r>
+      <w:proofErr w:type="spellEnd"/>
+      <w:r>
+        <w:rPr>
+          <w:rFonts w:ascii="Courier New" w:hAnsi="Courier New" w:cs="Courier New"/>
+          <w:sz w:val="24"/>
+          <w:szCs w:val="28"/>
+        </w:rPr>
+        <w:t xml:space="preserve">(Order order, </w:t>
+      </w:r>
+      <w:proofErr w:type="spellStart"/>
+      <w:r>
+        <w:rPr>
+          <w:rFonts w:ascii="Courier New" w:hAnsi="Courier New" w:cs="Courier New"/>
+          <w:sz w:val="24"/>
+          <w:szCs w:val="28"/>
+        </w:rPr>
+        <w:t>CancellationToken</w:t>
+      </w:r>
+      <w:proofErr w:type="spellEnd"/>
+      <w:r>
+        <w:rPr>
+          <w:rFonts w:ascii="Courier New" w:hAnsi="Courier New" w:cs="Courier New"/>
+          <w:sz w:val="24"/>
+          <w:szCs w:val="28"/>
+        </w:rPr>
+        <w:t xml:space="preserve"> token = default)</w:t>
+      </w:r>
+    </w:p>
+    <w:p>
+      <w:pPr>
+        <w:pStyle w:val="afb"/>
+        <w:spacing w:after="0" w:line="240" w:lineRule="auto"/>
+        <w:ind w:left="0" w:firstLine="567"/>
+        <w:jc w:val="both"/>
+        <w:rPr>
+          <w:rFonts w:ascii="Courier New" w:hAnsi="Courier New" w:cs="Courier New"/>
+          <w:sz w:val="24"/>
+          <w:szCs w:val="28"/>
+        </w:rPr>
+      </w:pPr>
+      <w:r>
+        <w:rPr>
+          <w:rFonts w:ascii="Courier New" w:hAnsi="Courier New" w:cs="Courier New"/>
+          <w:sz w:val="24"/>
+          <w:szCs w:val="28"/>
+        </w:rPr>
+        <w:t xml:space="preserve">        {</w:t>
+      </w:r>
+    </w:p>
+    <w:p>
+      <w:pPr>
+        <w:pStyle w:val="afb"/>
+        <w:spacing w:after="0" w:line="240" w:lineRule="auto"/>
+        <w:ind w:left="0" w:firstLine="567"/>
+        <w:jc w:val="both"/>
+        <w:rPr>
+          <w:rFonts w:ascii="Courier New" w:hAnsi="Courier New" w:cs="Courier New"/>
+          <w:sz w:val="24"/>
+          <w:szCs w:val="28"/>
+        </w:rPr>
+      </w:pPr>
+      <w:r>
+        <w:rPr>
+          <w:rFonts w:ascii="Courier New" w:hAnsi="Courier New" w:cs="Courier New"/>
+          <w:sz w:val="24"/>
+          <w:szCs w:val="28"/>
+        </w:rPr>
+        <w:t xml:space="preserve">            </w:t>
+      </w:r>
+      <w:proofErr w:type="spellStart"/>
+      <w:proofErr w:type="gramStart"/>
+      <w:r>
+        <w:rPr>
+          <w:rFonts w:ascii="Courier New" w:hAnsi="Courier New" w:cs="Courier New"/>
+          <w:sz w:val="24"/>
+          <w:szCs w:val="28"/>
+        </w:rPr>
+        <w:t>var</w:t>
+      </w:r>
+      <w:proofErr w:type="spellEnd"/>
+      <w:proofErr w:type="gramEnd"/>
+      <w:r>
+        <w:rPr>
+          <w:rFonts w:ascii="Courier New" w:hAnsi="Courier New" w:cs="Courier New"/>
+          <w:sz w:val="24"/>
+          <w:szCs w:val="28"/>
+        </w:rPr>
+        <w:t xml:space="preserve"> </w:t>
+      </w:r>
+      <w:proofErr w:type="spellStart"/>
+      <w:r>
+        <w:rPr>
+          <w:rFonts w:ascii="Courier New" w:hAnsi="Courier New" w:cs="Courier New"/>
+          <w:sz w:val="24"/>
+          <w:szCs w:val="28"/>
+        </w:rPr>
+        <w:t>existingOrder</w:t>
+      </w:r>
+      <w:proofErr w:type="spellEnd"/>
+      <w:r>
+        <w:rPr>
+          <w:rFonts w:ascii="Courier New" w:hAnsi="Courier New" w:cs="Courier New"/>
+          <w:sz w:val="24"/>
+          <w:szCs w:val="28"/>
+        </w:rPr>
+        <w:t xml:space="preserve"> = await </w:t>
+      </w:r>
+      <w:proofErr w:type="spellStart"/>
+      <w:r>
+        <w:rPr>
+          <w:rFonts w:ascii="Courier New" w:hAnsi="Courier New" w:cs="Courier New"/>
+          <w:sz w:val="24"/>
+          <w:szCs w:val="28"/>
+        </w:rPr>
+        <w:t>GetAsync</w:t>
+      </w:r>
+      <w:proofErr w:type="spellEnd"/>
+      <w:r>
+        <w:rPr>
+          <w:rFonts w:ascii="Courier New" w:hAnsi="Courier New" w:cs="Courier New"/>
+          <w:sz w:val="24"/>
+          <w:szCs w:val="28"/>
+        </w:rPr>
+        <w:t>(</w:t>
+      </w:r>
+      <w:proofErr w:type="spellStart"/>
+      <w:r>
+        <w:rPr>
+          <w:rFonts w:ascii="Courier New" w:hAnsi="Courier New" w:cs="Courier New"/>
+          <w:sz w:val="24"/>
+          <w:szCs w:val="28"/>
+        </w:rPr>
+        <w:t>order.Id</w:t>
+      </w:r>
+      <w:proofErr w:type="spellEnd"/>
+      <w:r>
+        <w:rPr>
+          <w:rFonts w:ascii="Courier New" w:hAnsi="Courier New" w:cs="Courier New"/>
+          <w:sz w:val="24"/>
+          <w:szCs w:val="28"/>
+        </w:rPr>
+        <w:t>);</w:t>
+      </w:r>
+    </w:p>
+    <w:p>
+      <w:pPr>
+        <w:pStyle w:val="afb"/>
+        <w:spacing w:after="0" w:line="240" w:lineRule="auto"/>
+        <w:ind w:left="0" w:firstLine="567"/>
+        <w:jc w:val="both"/>
+        <w:rPr>
+          <w:rFonts w:ascii="Courier New" w:hAnsi="Courier New" w:cs="Courier New"/>
+          <w:sz w:val="24"/>
+          <w:szCs w:val="28"/>
+        </w:rPr>
+      </w:pPr>
+    </w:p>
+    <w:p>
+      <w:pPr>
+        <w:pStyle w:val="afb"/>
+        <w:spacing w:after="0" w:line="240" w:lineRule="auto"/>
+        <w:ind w:left="0" w:firstLine="567"/>
+        <w:jc w:val="both"/>
+        <w:rPr>
+          <w:rFonts w:ascii="Courier New" w:hAnsi="Courier New" w:cs="Courier New"/>
+          <w:sz w:val="24"/>
+          <w:szCs w:val="28"/>
+        </w:rPr>
+      </w:pPr>
+      <w:r>
+        <w:rPr>
+          <w:rFonts w:ascii="Courier New" w:hAnsi="Courier New" w:cs="Courier New"/>
+          <w:sz w:val="24"/>
+          <w:szCs w:val="28"/>
+        </w:rPr>
+        <w:t xml:space="preserve">            </w:t>
+      </w:r>
+      <w:proofErr w:type="gramStart"/>
+      <w:r>
+        <w:rPr>
+          <w:rFonts w:ascii="Courier New" w:hAnsi="Courier New" w:cs="Courier New"/>
+          <w:sz w:val="24"/>
+          <w:szCs w:val="28"/>
+        </w:rPr>
+        <w:t>if</w:t>
+      </w:r>
+      <w:proofErr w:type="gramEnd"/>
+      <w:r>
+        <w:rPr>
+          <w:rFonts w:ascii="Courier New" w:hAnsi="Courier New" w:cs="Courier New"/>
+          <w:sz w:val="24"/>
+          <w:szCs w:val="28"/>
+        </w:rPr>
+        <w:t xml:space="preserve"> (</w:t>
+      </w:r>
+      <w:proofErr w:type="spellStart"/>
+      <w:r>
+        <w:rPr>
+          <w:rFonts w:ascii="Courier New" w:hAnsi="Courier New" w:cs="Courier New"/>
+          <w:sz w:val="24"/>
+          <w:szCs w:val="28"/>
+        </w:rPr>
+        <w:t>existingOrder</w:t>
+      </w:r>
+      <w:proofErr w:type="spellEnd"/>
+      <w:r>
+        <w:rPr>
+          <w:rFonts w:ascii="Courier New" w:hAnsi="Courier New" w:cs="Courier New"/>
+          <w:sz w:val="24"/>
+          <w:szCs w:val="28"/>
+        </w:rPr>
+        <w:t xml:space="preserve"> is null)</w:t>
+      </w:r>
+    </w:p>
+    <w:p>
+      <w:pPr>
+        <w:pStyle w:val="afb"/>
+        <w:spacing w:after="0" w:line="240" w:lineRule="auto"/>
+        <w:ind w:left="0" w:firstLine="567"/>
+        <w:jc w:val="both"/>
+        <w:rPr>
+          <w:rFonts w:ascii="Courier New" w:hAnsi="Courier New" w:cs="Courier New"/>
+          <w:sz w:val="24"/>
+          <w:szCs w:val="28"/>
+        </w:rPr>
+      </w:pPr>
+      <w:r>
+        <w:rPr>
+          <w:rFonts w:ascii="Courier New" w:hAnsi="Courier New" w:cs="Courier New"/>
+          <w:sz w:val="24"/>
+          <w:szCs w:val="28"/>
+        </w:rPr>
+        <w:t xml:space="preserve">            {</w:t>
+      </w:r>
+    </w:p>
+    <w:p>
+      <w:pPr>
+        <w:pStyle w:val="afb"/>
+        <w:spacing w:after="0" w:line="240" w:lineRule="auto"/>
+        <w:ind w:left="0" w:firstLine="567"/>
+        <w:jc w:val="both"/>
+        <w:rPr>
+          <w:rFonts w:ascii="Courier New" w:hAnsi="Courier New" w:cs="Courier New"/>
+          <w:sz w:val="24"/>
+          <w:szCs w:val="28"/>
+        </w:rPr>
+      </w:pPr>
+      <w:r>
+        <w:rPr>
+          <w:rFonts w:ascii="Courier New" w:hAnsi="Courier New" w:cs="Courier New"/>
+          <w:sz w:val="24"/>
+          <w:szCs w:val="28"/>
+        </w:rPr>
+        <w:t xml:space="preserve">                </w:t>
+      </w:r>
+      <w:proofErr w:type="gramStart"/>
+      <w:r>
+        <w:rPr>
+          <w:rFonts w:ascii="Courier New" w:hAnsi="Courier New" w:cs="Courier New"/>
+          <w:sz w:val="24"/>
+          <w:szCs w:val="28"/>
+        </w:rPr>
+        <w:t>return</w:t>
+      </w:r>
+      <w:proofErr w:type="gramEnd"/>
+      <w:r>
+        <w:rPr>
+          <w:rFonts w:ascii="Courier New" w:hAnsi="Courier New" w:cs="Courier New"/>
+          <w:sz w:val="24"/>
+          <w:szCs w:val="28"/>
+        </w:rPr>
+        <w:t xml:space="preserve"> false;</w:t>
+      </w:r>
+    </w:p>
+    <w:p>
+      <w:pPr>
+        <w:pStyle w:val="afb"/>
+        <w:spacing w:after="0" w:line="240" w:lineRule="auto"/>
+        <w:ind w:left="0" w:firstLine="567"/>
+        <w:jc w:val="both"/>
+        <w:rPr>
+          <w:rFonts w:ascii="Courier New" w:hAnsi="Courier New" w:cs="Courier New"/>
+          <w:sz w:val="24"/>
+          <w:szCs w:val="28"/>
+        </w:rPr>
+      </w:pPr>
+      <w:r>
+        <w:rPr>
+          <w:rFonts w:ascii="Courier New" w:hAnsi="Courier New" w:cs="Courier New"/>
+          <w:sz w:val="24"/>
+          <w:szCs w:val="28"/>
+        </w:rPr>
+        <w:t xml:space="preserve">            }</w:t>
+      </w:r>
+    </w:p>
+    <w:p>
+      <w:pPr>
+        <w:pStyle w:val="afb"/>
+        <w:spacing w:after="0" w:line="240" w:lineRule="auto"/>
+        <w:ind w:left="0" w:firstLine="567"/>
+        <w:jc w:val="both"/>
+        <w:rPr>
+          <w:rFonts w:ascii="Courier New" w:hAnsi="Courier New" w:cs="Courier New"/>
+          <w:sz w:val="24"/>
+          <w:szCs w:val="28"/>
+        </w:rPr>
+      </w:pPr>
+      <w:r>
+        <w:rPr>
+          <w:rFonts w:ascii="Courier New" w:hAnsi="Courier New" w:cs="Courier New"/>
+          <w:sz w:val="24"/>
+          <w:szCs w:val="28"/>
+        </w:rPr>
+        <w:t xml:space="preserve">            </w:t>
+      </w:r>
+      <w:proofErr w:type="spellStart"/>
+      <w:r>
+        <w:rPr>
+          <w:rFonts w:ascii="Courier New" w:hAnsi="Courier New" w:cs="Courier New"/>
+          <w:sz w:val="24"/>
+          <w:szCs w:val="28"/>
+        </w:rPr>
+        <w:t>existingOrder.Products</w:t>
+      </w:r>
+      <w:proofErr w:type="spellEnd"/>
+      <w:r>
+        <w:rPr>
+          <w:rFonts w:ascii="Courier New" w:hAnsi="Courier New" w:cs="Courier New"/>
+          <w:sz w:val="24"/>
+          <w:szCs w:val="28"/>
+        </w:rPr>
+        <w:t xml:space="preserve"> = </w:t>
+      </w:r>
+      <w:proofErr w:type="spellStart"/>
+      <w:r>
+        <w:rPr>
+          <w:rFonts w:ascii="Courier New" w:hAnsi="Courier New" w:cs="Courier New"/>
+          <w:sz w:val="24"/>
+          <w:szCs w:val="28"/>
+        </w:rPr>
+        <w:t>order.Products</w:t>
+      </w:r>
+      <w:proofErr w:type="spellEnd"/>
+      <w:r>
+        <w:rPr>
+          <w:rFonts w:ascii="Courier New" w:hAnsi="Courier New" w:cs="Courier New"/>
+          <w:sz w:val="24"/>
+          <w:szCs w:val="28"/>
+        </w:rPr>
+        <w:t>;</w:t>
+      </w:r>
+    </w:p>
+    <w:p>
+      <w:pPr>
+        <w:pStyle w:val="afb"/>
+        <w:spacing w:after="0" w:line="240" w:lineRule="auto"/>
+        <w:ind w:left="0" w:firstLine="567"/>
+        <w:jc w:val="both"/>
+        <w:rPr>
+          <w:rFonts w:ascii="Courier New" w:hAnsi="Courier New" w:cs="Courier New"/>
+          <w:sz w:val="24"/>
+          <w:szCs w:val="28"/>
+        </w:rPr>
+      </w:pPr>
+      <w:r>
+        <w:rPr>
+          <w:rFonts w:ascii="Courier New" w:hAnsi="Courier New" w:cs="Courier New"/>
+          <w:sz w:val="24"/>
+          <w:szCs w:val="28"/>
+        </w:rPr>
+        <w:t xml:space="preserve">            </w:t>
+      </w:r>
+      <w:proofErr w:type="spellStart"/>
+      <w:r>
+        <w:rPr>
+          <w:rFonts w:ascii="Courier New" w:hAnsi="Courier New" w:cs="Courier New"/>
+          <w:sz w:val="24"/>
+          <w:szCs w:val="28"/>
+        </w:rPr>
+        <w:t>existingOrder.Quantity</w:t>
+      </w:r>
+      <w:proofErr w:type="spellEnd"/>
+      <w:r>
+        <w:rPr>
+          <w:rFonts w:ascii="Courier New" w:hAnsi="Courier New" w:cs="Courier New"/>
+          <w:sz w:val="24"/>
+          <w:szCs w:val="28"/>
+        </w:rPr>
+        <w:t xml:space="preserve"> = </w:t>
+      </w:r>
+      <w:proofErr w:type="spellStart"/>
+      <w:r>
+        <w:rPr>
+          <w:rFonts w:ascii="Courier New" w:hAnsi="Courier New" w:cs="Courier New"/>
+          <w:sz w:val="24"/>
+          <w:szCs w:val="28"/>
+        </w:rPr>
+        <w:t>order.Quantity</w:t>
+      </w:r>
+      <w:proofErr w:type="spellEnd"/>
+      <w:r>
+        <w:rPr>
+          <w:rFonts w:ascii="Courier New" w:hAnsi="Courier New" w:cs="Courier New"/>
+          <w:sz w:val="24"/>
+          <w:szCs w:val="28"/>
+        </w:rPr>
+        <w:t>;</w:t>
+      </w:r>
+    </w:p>
+    <w:p>
+      <w:pPr>
+        <w:pStyle w:val="afb"/>
+        <w:spacing w:after="0" w:line="240" w:lineRule="auto"/>
+        <w:ind w:left="0" w:firstLine="567"/>
+        <w:jc w:val="both"/>
+        <w:rPr>
+          <w:rFonts w:ascii="Courier New" w:hAnsi="Courier New" w:cs="Courier New"/>
+          <w:sz w:val="24"/>
+          <w:szCs w:val="28"/>
+        </w:rPr>
+      </w:pPr>
+      <w:r>
+        <w:rPr>
+          <w:rFonts w:ascii="Courier New" w:hAnsi="Courier New" w:cs="Courier New"/>
+          <w:sz w:val="24"/>
+          <w:szCs w:val="28"/>
+        </w:rPr>
+        <w:t xml:space="preserve">            </w:t>
+      </w:r>
+      <w:proofErr w:type="spellStart"/>
+      <w:r>
+        <w:rPr>
+          <w:rFonts w:ascii="Courier New" w:hAnsi="Courier New" w:cs="Courier New"/>
+          <w:sz w:val="24"/>
+          <w:szCs w:val="28"/>
+        </w:rPr>
+        <w:t>existingOrder.Amount</w:t>
+      </w:r>
+      <w:proofErr w:type="spellEnd"/>
+      <w:r>
+        <w:rPr>
+          <w:rFonts w:ascii="Courier New" w:hAnsi="Courier New" w:cs="Courier New"/>
+          <w:sz w:val="24"/>
+          <w:szCs w:val="28"/>
+        </w:rPr>
+        <w:t xml:space="preserve"> = </w:t>
+      </w:r>
+      <w:proofErr w:type="spellStart"/>
+      <w:r>
+        <w:rPr>
+          <w:rFonts w:ascii="Courier New" w:hAnsi="Courier New" w:cs="Courier New"/>
+          <w:sz w:val="24"/>
+          <w:szCs w:val="28"/>
+        </w:rPr>
+        <w:t>order.Amount</w:t>
+      </w:r>
+      <w:proofErr w:type="spellEnd"/>
+      <w:r>
+        <w:rPr>
+          <w:rFonts w:ascii="Courier New" w:hAnsi="Courier New" w:cs="Courier New"/>
+          <w:sz w:val="24"/>
+          <w:szCs w:val="28"/>
+        </w:rPr>
+        <w:t>;</w:t>
+      </w:r>
+    </w:p>
+    <w:p>
+      <w:pPr>
+        <w:pStyle w:val="afb"/>
+        <w:spacing w:after="0" w:line="240" w:lineRule="auto"/>
+        <w:ind w:left="0" w:firstLine="567"/>
+        <w:jc w:val="both"/>
+        <w:rPr>
+          <w:rFonts w:ascii="Courier New" w:hAnsi="Courier New" w:cs="Courier New"/>
+          <w:sz w:val="24"/>
+          <w:szCs w:val="28"/>
+        </w:rPr>
+      </w:pPr>
+      <w:r>
+        <w:rPr>
+          <w:rFonts w:ascii="Courier New" w:hAnsi="Courier New" w:cs="Courier New"/>
+          <w:sz w:val="24"/>
+          <w:szCs w:val="28"/>
+        </w:rPr>
+        <w:t xml:space="preserve">            </w:t>
+      </w:r>
+      <w:proofErr w:type="spellStart"/>
+      <w:r>
+        <w:rPr>
+          <w:rFonts w:ascii="Courier New" w:hAnsi="Courier New" w:cs="Courier New"/>
+          <w:sz w:val="24"/>
+          <w:szCs w:val="28"/>
+        </w:rPr>
+        <w:t>existingOrder.Status</w:t>
+      </w:r>
+      <w:proofErr w:type="spellEnd"/>
+      <w:r>
+        <w:rPr>
+          <w:rFonts w:ascii="Courier New" w:hAnsi="Courier New" w:cs="Courier New"/>
+          <w:sz w:val="24"/>
+          <w:szCs w:val="28"/>
+        </w:rPr>
+        <w:t xml:space="preserve"> = </w:t>
+      </w:r>
+      <w:proofErr w:type="spellStart"/>
+      <w:r>
+        <w:rPr>
+          <w:rFonts w:ascii="Courier New" w:hAnsi="Courier New" w:cs="Courier New"/>
+          <w:sz w:val="24"/>
+          <w:szCs w:val="28"/>
+        </w:rPr>
+        <w:t>order.Status</w:t>
+      </w:r>
+      <w:proofErr w:type="spellEnd"/>
+      <w:r>
+        <w:rPr>
+          <w:rFonts w:ascii="Courier New" w:hAnsi="Courier New" w:cs="Courier New"/>
+          <w:sz w:val="24"/>
+          <w:szCs w:val="28"/>
+        </w:rPr>
+        <w:t>;</w:t>
+      </w:r>
+    </w:p>
+    <w:p>
+      <w:pPr>
+        <w:pStyle w:val="afb"/>
+        <w:spacing w:after="0" w:line="240" w:lineRule="auto"/>
+        <w:ind w:left="0" w:firstLine="567"/>
+        <w:jc w:val="both"/>
+        <w:rPr>
+          <w:rFonts w:ascii="Courier New" w:hAnsi="Courier New" w:cs="Courier New"/>
+          <w:sz w:val="24"/>
+          <w:szCs w:val="28"/>
+        </w:rPr>
+      </w:pPr>
+      <w:r>
+        <w:rPr>
+          <w:rFonts w:ascii="Courier New" w:hAnsi="Courier New" w:cs="Courier New"/>
+          <w:sz w:val="24"/>
+          <w:szCs w:val="28"/>
+        </w:rPr>
+        <w:t xml:space="preserve">            </w:t>
+      </w:r>
+      <w:proofErr w:type="spellStart"/>
+      <w:r>
+        <w:rPr>
+          <w:rFonts w:ascii="Courier New" w:hAnsi="Courier New" w:cs="Courier New"/>
+          <w:sz w:val="24"/>
+          <w:szCs w:val="28"/>
+        </w:rPr>
+        <w:t>existingOrder.Date</w:t>
+      </w:r>
+      <w:proofErr w:type="spellEnd"/>
+      <w:r>
+        <w:rPr>
+          <w:rFonts w:ascii="Courier New" w:hAnsi="Courier New" w:cs="Courier New"/>
+          <w:sz w:val="24"/>
+          <w:szCs w:val="28"/>
+        </w:rPr>
+        <w:t xml:space="preserve"> = </w:t>
+      </w:r>
+      <w:proofErr w:type="spellStart"/>
+      <w:r>
+        <w:rPr>
+          <w:rFonts w:ascii="Courier New" w:hAnsi="Courier New" w:cs="Courier New"/>
+          <w:sz w:val="24"/>
+          <w:szCs w:val="28"/>
+        </w:rPr>
+        <w:t>order.Date</w:t>
+      </w:r>
+      <w:proofErr w:type="spellEnd"/>
+      <w:r>
+        <w:rPr>
+          <w:rFonts w:ascii="Courier New" w:hAnsi="Courier New" w:cs="Courier New"/>
+          <w:sz w:val="24"/>
+          <w:szCs w:val="28"/>
+        </w:rPr>
+        <w:t>;</w:t>
+      </w:r>
+    </w:p>
+    <w:p>
+      <w:pPr>
+        <w:pStyle w:val="afb"/>
+        <w:spacing w:after="0" w:line="240" w:lineRule="auto"/>
+        <w:ind w:left="0" w:firstLine="567"/>
+        <w:jc w:val="both"/>
+        <w:rPr>
+          <w:rFonts w:ascii="Courier New" w:hAnsi="Courier New" w:cs="Courier New"/>
+          <w:sz w:val="24"/>
+          <w:szCs w:val="28"/>
+        </w:rPr>
+      </w:pPr>
+      <w:r>
+        <w:rPr>
+          <w:rFonts w:ascii="Courier New" w:hAnsi="Courier New" w:cs="Courier New"/>
+          <w:sz w:val="24"/>
+          <w:szCs w:val="28"/>
+        </w:rPr>
+        <w:t xml:space="preserve">            </w:t>
+      </w:r>
+    </w:p>
+    <w:p>
+      <w:pPr>
+        <w:pStyle w:val="afb"/>
+        <w:spacing w:after="0" w:line="240" w:lineRule="auto"/>
+        <w:ind w:left="0" w:firstLine="567"/>
+        <w:jc w:val="both"/>
+        <w:rPr>
+          <w:rFonts w:ascii="Courier New" w:hAnsi="Courier New" w:cs="Courier New"/>
+          <w:sz w:val="24"/>
+          <w:szCs w:val="28"/>
+        </w:rPr>
+      </w:pPr>
+      <w:r>
+        <w:rPr>
+          <w:rFonts w:ascii="Courier New" w:hAnsi="Courier New" w:cs="Courier New"/>
+          <w:sz w:val="24"/>
+          <w:szCs w:val="28"/>
+        </w:rPr>
+        <w:t xml:space="preserve">            </w:t>
+      </w:r>
+      <w:proofErr w:type="gramStart"/>
+      <w:r>
+        <w:rPr>
+          <w:rFonts w:ascii="Courier New" w:hAnsi="Courier New" w:cs="Courier New"/>
+          <w:sz w:val="24"/>
+          <w:szCs w:val="28"/>
+        </w:rPr>
+        <w:t>return</w:t>
+      </w:r>
+      <w:proofErr w:type="gramEnd"/>
+      <w:r>
+        <w:rPr>
+          <w:rFonts w:ascii="Courier New" w:hAnsi="Courier New" w:cs="Courier New"/>
+          <w:sz w:val="24"/>
+          <w:szCs w:val="28"/>
+        </w:rPr>
+        <w:t xml:space="preserve"> await _</w:t>
+      </w:r>
+      <w:proofErr w:type="spellStart"/>
+      <w:r>
+        <w:rPr>
+          <w:rFonts w:ascii="Courier New" w:hAnsi="Courier New" w:cs="Courier New"/>
+          <w:sz w:val="24"/>
+          <w:szCs w:val="28"/>
+        </w:rPr>
+        <w:t>orderRepository.UpdateAsync</w:t>
+      </w:r>
+      <w:proofErr w:type="spellEnd"/>
+      <w:r>
+        <w:rPr>
+          <w:rFonts w:ascii="Courier New" w:hAnsi="Courier New" w:cs="Courier New"/>
+          <w:sz w:val="24"/>
+          <w:szCs w:val="28"/>
+        </w:rPr>
+        <w:t>(</w:t>
+      </w:r>
+      <w:proofErr w:type="spellStart"/>
+      <w:r>
+        <w:rPr>
+          <w:rFonts w:ascii="Courier New" w:hAnsi="Courier New" w:cs="Courier New"/>
+          <w:sz w:val="24"/>
+          <w:szCs w:val="28"/>
+        </w:rPr>
+        <w:t>existingOrder</w:t>
+      </w:r>
+      <w:proofErr w:type="spellEnd"/>
+      <w:r>
+        <w:rPr>
+          <w:rFonts w:ascii="Courier New" w:hAnsi="Courier New" w:cs="Courier New"/>
+          <w:sz w:val="24"/>
+          <w:szCs w:val="28"/>
+        </w:rPr>
+        <w:t>, token);</w:t>
+      </w:r>
+    </w:p>
+    <w:p>
+      <w:pPr>
+        <w:pStyle w:val="afb"/>
+        <w:spacing w:after="0" w:line="240" w:lineRule="auto"/>
+        <w:ind w:left="0" w:firstLine="567"/>
+        <w:jc w:val="both"/>
+        <w:rPr>
+          <w:rFonts w:ascii="Courier New" w:hAnsi="Courier New" w:cs="Courier New"/>
+          <w:sz w:val="24"/>
+          <w:szCs w:val="28"/>
+          <w:lang w:val="ru-RU"/>
+        </w:rPr>
+      </w:pPr>
+      <w:r>
+        <w:rPr>
+          <w:rFonts w:ascii="Courier New" w:hAnsi="Courier New" w:cs="Courier New"/>
+          <w:sz w:val="24"/>
+          <w:szCs w:val="28"/>
+        </w:rPr>
+        <w:t xml:space="preserve">        </w:t>
+      </w:r>
+      <w:r>
+        <w:rPr>
+          <w:rFonts w:ascii="Courier New" w:hAnsi="Courier New" w:cs="Courier New"/>
+          <w:sz w:val="24"/>
+          <w:szCs w:val="28"/>
+          <w:lang w:val="ru-RU"/>
+        </w:rPr>
+        <w:t>}</w:t>
+      </w:r>
+    </w:p>
+    <w:p>
+      <w:pPr>
+        <w:pStyle w:val="afb"/>
+        <w:spacing w:after="0" w:line="360" w:lineRule="auto"/>
+        <w:ind w:firstLine="567"/>
+        <w:jc w:val="both"/>
+        <w:rPr>
+          <w:rFonts w:ascii="Times New Roman" w:hAnsi="Times New Roman" w:cs="Times New Roman"/>
+          <w:sz w:val="28"/>
+          <w:szCs w:val="28"/>
+          <w:lang w:val="ru-RU"/>
+        </w:rPr>
+      </w:pPr>
+    </w:p>
+    <w:p>
+      <w:pPr>
+        <w:pStyle w:val="afb"/>
+        <w:spacing w:after="0" w:line="360" w:lineRule="auto"/>
+        <w:ind w:left="0" w:firstLine="567"/>
+        <w:jc w:val="both"/>
+        <w:rPr>
+          <w:rFonts w:ascii="Times New Roman" w:hAnsi="Times New Roman" w:cs="Times New Roman"/>
+          <w:sz w:val="28"/>
+          <w:szCs w:val="28"/>
+          <w:lang w:val="ru-RU"/>
+        </w:rPr>
+      </w:pPr>
+      <w:r>
+        <w:rPr>
+          <w:rFonts w:ascii="Times New Roman" w:hAnsi="Times New Roman" w:cs="Times New Roman"/>
+          <w:sz w:val="28"/>
+          <w:szCs w:val="28"/>
+          <w:lang w:val="ru-RU"/>
+        </w:rPr>
+        <w:t>Этот метод асинхронно обновляет информацию о заказе, принимая объект заказа и необяз</w:t>
+      </w:r>
+      <w:r>
+        <w:rPr>
+          <w:rFonts w:ascii="Times New Roman" w:hAnsi="Times New Roman" w:cs="Times New Roman"/>
+          <w:sz w:val="28"/>
+          <w:szCs w:val="28"/>
+          <w:lang w:val="ru-RU"/>
+        </w:rPr>
+        <w:t xml:space="preserve">ательный </w:t>
+      </w:r>
+      <w:proofErr w:type="spellStart"/>
+      <w:r>
+        <w:rPr>
+          <w:rFonts w:ascii="Times New Roman" w:hAnsi="Times New Roman" w:cs="Times New Roman"/>
+          <w:sz w:val="28"/>
+          <w:szCs w:val="28"/>
+          <w:lang w:val="ru-RU"/>
+        </w:rPr>
+        <w:t>токен</w:t>
+      </w:r>
+      <w:proofErr w:type="spellEnd"/>
+      <w:r>
+        <w:rPr>
+          <w:rFonts w:ascii="Times New Roman" w:hAnsi="Times New Roman" w:cs="Times New Roman"/>
+          <w:sz w:val="28"/>
+          <w:szCs w:val="28"/>
+          <w:lang w:val="ru-RU"/>
+        </w:rPr>
+        <w:t xml:space="preserve"> отмены операции.</w:t>
+      </w:r>
+    </w:p>
+    <w:p>
+      <w:pPr>
+        <w:pStyle w:val="afb"/>
+        <w:spacing w:after="0" w:line="360" w:lineRule="auto"/>
+        <w:ind w:left="0" w:firstLine="567"/>
+        <w:jc w:val="both"/>
+        <w:rPr>
+          <w:rFonts w:ascii="Times New Roman" w:hAnsi="Times New Roman" w:cs="Times New Roman"/>
+          <w:sz w:val="28"/>
+          <w:szCs w:val="28"/>
+          <w:lang w:val="ru-RU"/>
+        </w:rPr>
+      </w:pPr>
+      <w:r>
+        <w:rPr>
+          <w:rFonts w:ascii="Times New Roman" w:hAnsi="Times New Roman" w:cs="Times New Roman"/>
+          <w:sz w:val="28"/>
+          <w:szCs w:val="28"/>
+          <w:lang w:val="ru-RU"/>
+        </w:rPr>
+        <w:t xml:space="preserve">Сначала метод получает существующий заказ по его идентификатору с помощью метода </w:t>
+      </w:r>
+      <w:proofErr w:type="spellStart"/>
+      <w:r>
+        <w:rPr>
+          <w:rFonts w:ascii="Times New Roman" w:hAnsi="Times New Roman" w:cs="Times New Roman"/>
+          <w:sz w:val="28"/>
+          <w:szCs w:val="28"/>
+          <w:lang w:val="ru-RU"/>
+        </w:rPr>
+        <w:t>GetAsync</w:t>
+      </w:r>
+      <w:proofErr w:type="spellEnd"/>
+      <w:r>
+        <w:rPr>
+          <w:rFonts w:ascii="Times New Roman" w:hAnsi="Times New Roman" w:cs="Times New Roman"/>
+          <w:sz w:val="28"/>
+          <w:szCs w:val="28"/>
+          <w:lang w:val="ru-RU"/>
+        </w:rPr>
+        <w:t>. Если заказ не найде</w:t>
+      </w:r>
+      <w:r>
+        <w:rPr>
+          <w:rFonts w:ascii="Times New Roman" w:hAnsi="Times New Roman" w:cs="Times New Roman"/>
+          <w:sz w:val="28"/>
+          <w:szCs w:val="28"/>
+          <w:lang w:val="ru-RU"/>
+        </w:rPr>
+        <w:t xml:space="preserve">н, возвращается значение </w:t>
+      </w:r>
+      <w:proofErr w:type="spellStart"/>
+      <w:r>
+        <w:rPr>
+          <w:rFonts w:ascii="Times New Roman" w:hAnsi="Times New Roman" w:cs="Times New Roman"/>
+          <w:sz w:val="28"/>
+          <w:szCs w:val="28"/>
+          <w:lang w:val="ru-RU"/>
+        </w:rPr>
+        <w:t>false</w:t>
+      </w:r>
+      <w:proofErr w:type="spellEnd"/>
+      <w:r>
+        <w:rPr>
+          <w:rFonts w:ascii="Times New Roman" w:hAnsi="Times New Roman" w:cs="Times New Roman"/>
+          <w:sz w:val="28"/>
+          <w:szCs w:val="28"/>
+          <w:lang w:val="ru-RU"/>
+        </w:rPr>
+        <w:t>.</w:t>
+      </w:r>
+    </w:p>
+    <w:p>
+      <w:pPr>
+        <w:pStyle w:val="afb"/>
+        <w:spacing w:after="0" w:line="360" w:lineRule="auto"/>
+        <w:ind w:left="0" w:firstLine="567"/>
+        <w:jc w:val="both"/>
+        <w:rPr>
+          <w:rFonts w:ascii="Times New Roman" w:hAnsi="Times New Roman" w:cs="Times New Roman"/>
+          <w:sz w:val="28"/>
+          <w:szCs w:val="28"/>
+          <w:lang w:val="ru-RU"/>
+        </w:rPr>
+      </w:pPr>
+      <w:r>
+        <w:rPr>
+          <w:rFonts w:ascii="Times New Roman" w:hAnsi="Times New Roman" w:cs="Times New Roman"/>
+          <w:sz w:val="28"/>
+          <w:szCs w:val="28"/>
+          <w:lang w:val="ru-RU"/>
+        </w:rPr>
+        <w:t xml:space="preserve">Затем информация о продуктах, количестве, сумме, статусе и дате заказа из переданного объекта </w:t>
+      </w:r>
+      <w:proofErr w:type="spellStart"/>
+      <w:r>
+        <w:rPr>
+          <w:rFonts w:ascii="Times New Roman" w:hAnsi="Times New Roman" w:cs="Times New Roman"/>
+          <w:sz w:val="28"/>
+          <w:szCs w:val="28"/>
+          <w:lang w:val="ru-RU"/>
+        </w:rPr>
+        <w:t>order</w:t>
+      </w:r>
+      <w:proofErr w:type="spellEnd"/>
+      <w:r>
+        <w:rPr>
+          <w:rFonts w:ascii="Times New Roman" w:hAnsi="Times New Roman" w:cs="Times New Roman"/>
+          <w:sz w:val="28"/>
+          <w:szCs w:val="28"/>
+          <w:lang w:val="ru-RU"/>
+        </w:rPr>
+        <w:t xml:space="preserve"> обн</w:t>
+      </w:r>
+      <w:r>
+        <w:rPr>
+          <w:rFonts w:ascii="Times New Roman" w:hAnsi="Times New Roman" w:cs="Times New Roman"/>
+          <w:sz w:val="28"/>
+          <w:szCs w:val="28"/>
+          <w:lang w:val="ru-RU"/>
+        </w:rPr>
+        <w:t>овляется в существующем заказе.</w:t>
+      </w:r>
+    </w:p>
+    <w:p>
+      <w:pPr>
+        <w:pStyle w:val="afb"/>
+        <w:spacing w:after="0" w:line="360" w:lineRule="auto"/>
+        <w:ind w:left="0" w:firstLine="567"/>
+        <w:jc w:val="both"/>
+        <w:rPr>
+          <w:rFonts w:ascii="Times New Roman" w:hAnsi="Times New Roman" w:cs="Times New Roman"/>
+          <w:sz w:val="28"/>
+          <w:szCs w:val="28"/>
+          <w:lang w:val="ru-RU"/>
+        </w:rPr>
+      </w:pPr>
+      <w:r>
+        <w:rPr>
+          <w:rFonts w:ascii="Times New Roman" w:hAnsi="Times New Roman" w:cs="Times New Roman"/>
+          <w:sz w:val="28"/>
+          <w:szCs w:val="28"/>
+          <w:lang w:val="ru-RU"/>
+        </w:rPr>
+        <w:t>В конце вызывается метод _</w:t>
+      </w:r>
+      <w:proofErr w:type="spellStart"/>
+      <w:r>
+        <w:rPr>
+          <w:rFonts w:ascii="Times New Roman" w:hAnsi="Times New Roman" w:cs="Times New Roman"/>
+          <w:sz w:val="28"/>
+          <w:szCs w:val="28"/>
+          <w:lang w:val="ru-RU"/>
+        </w:rPr>
+        <w:t>orderRepository.UpdateAsync</w:t>
+      </w:r>
+      <w:proofErr w:type="spellEnd"/>
+      <w:r>
+        <w:rPr>
+          <w:rFonts w:ascii="Times New Roman" w:hAnsi="Times New Roman" w:cs="Times New Roman"/>
+          <w:sz w:val="28"/>
+          <w:szCs w:val="28"/>
+          <w:lang w:val="ru-RU"/>
+        </w:rPr>
+        <w:t xml:space="preserve">, который обновляет существующий заказ в </w:t>
+      </w:r>
+      <w:proofErr w:type="spellStart"/>
+      <w:r>
+        <w:rPr>
+          <w:rFonts w:ascii="Times New Roman" w:hAnsi="Times New Roman" w:cs="Times New Roman"/>
+          <w:sz w:val="28"/>
+          <w:szCs w:val="28"/>
+          <w:lang w:val="ru-RU"/>
+        </w:rPr>
+        <w:t>репозитории</w:t>
+      </w:r>
+      <w:proofErr w:type="spellEnd"/>
+      <w:r>
+        <w:rPr>
+          <w:rFonts w:ascii="Times New Roman" w:hAnsi="Times New Roman" w:cs="Times New Roman"/>
+          <w:sz w:val="28"/>
+          <w:szCs w:val="28"/>
+          <w:lang w:val="ru-RU"/>
+        </w:rPr>
+        <w:t xml:space="preserve">. Результат этой операции возвращается из метода </w:t>
+      </w:r>
+      <w:proofErr w:type="spellStart"/>
+      <w:r>
+        <w:rPr>
+          <w:rFonts w:ascii="Times New Roman" w:hAnsi="Times New Roman" w:cs="Times New Roman"/>
+          <w:sz w:val="28"/>
+          <w:szCs w:val="28"/>
+          <w:lang w:val="ru-RU"/>
+        </w:rPr>
+        <w:t>Up</w:t>
+      </w:r>
+      <w:r>
+        <w:rPr>
+          <w:rFonts w:ascii="Times New Roman" w:hAnsi="Times New Roman" w:cs="Times New Roman"/>
+          <w:sz w:val="28"/>
+          <w:szCs w:val="28"/>
+          <w:lang w:val="ru-RU"/>
+        </w:rPr>
+        <w:t>dateAsync</w:t>
+      </w:r>
+      <w:proofErr w:type="spellEnd"/>
+      <w:r>
+        <w:rPr>
+          <w:rFonts w:ascii="Times New Roman" w:hAnsi="Times New Roman" w:cs="Times New Roman"/>
+          <w:sz w:val="28"/>
+          <w:szCs w:val="28"/>
+          <w:lang w:val="ru-RU"/>
+        </w:rPr>
+        <w:t>.</w:t>
+      </w:r>
+    </w:p>
+    <w:p>
+      <w:pPr>
+        <w:pStyle w:val="afb"/>
+        <w:spacing w:after="0" w:line="360" w:lineRule="auto"/>
+        <w:ind w:left="0" w:firstLine="567"/>
+        <w:jc w:val="both"/>
+        <w:rPr>
+          <w:rFonts w:ascii="Times New Roman" w:hAnsi="Times New Roman" w:cs="Times New Roman"/>
+          <w:sz w:val="28"/>
+          <w:szCs w:val="28"/>
+          <w:lang w:val="ru-RU"/>
+        </w:rPr>
+      </w:pPr>
+      <w:r>
+        <w:rPr>
+          <w:rFonts w:ascii="Times New Roman" w:hAnsi="Times New Roman" w:cs="Times New Roman"/>
+          <w:sz w:val="28"/>
+          <w:szCs w:val="28"/>
+          <w:lang w:val="ru-RU"/>
+        </w:rPr>
+        <w:lastRenderedPageBreak/>
+        <w:t>Этот метод позволяет обновлять информацию о заказе в базе данных или другом хранилище данных.</w:t>
+      </w:r>
+    </w:p>
+    <w:p>
+      <w:pPr>
+        <w:pStyle w:val="afb"/>
+        <w:spacing w:after="0" w:line="360" w:lineRule="auto"/>
+        <w:rPr>
+          <w:rFonts w:ascii="Times New Roman" w:hAnsi="Times New Roman" w:cs="Times New Roman"/>
+          <w:b/>
+          <w:sz w:val="28"/>
+          <w:szCs w:val="28"/>
+          <w:lang w:val="ru-RU"/>
+        </w:rPr>
+      </w:pPr>
     </w:p>
     <w:p>
       <w:pPr>
@@ -5750,14 +6974,16 @@
         <w:ind w:left="0" w:firstLine="720"/>
         <w:rPr>
           <w:rFonts w:ascii="Times New Roman" w:hAnsi="Times New Roman" w:cs="Times New Roman"/>
-          <w:sz w:val="28"/>
-          <w:szCs w:val="28"/>
-          <w:lang w:val="ru-RU"/>
-        </w:rPr>
-      </w:pPr>
-      <w:r>
-        <w:rPr>
-          <w:rFonts w:ascii="Times New Roman" w:hAnsi="Times New Roman" w:cs="Times New Roman"/>
+          <w:b/>
+          <w:sz w:val="28"/>
+          <w:szCs w:val="28"/>
+          <w:lang w:val="ru-RU"/>
+        </w:rPr>
+      </w:pPr>
+      <w:r>
+        <w:rPr>
+          <w:rFonts w:ascii="Times New Roman" w:hAnsi="Times New Roman" w:cs="Times New Roman"/>
+          <w:b/>
           <w:sz w:val="28"/>
           <w:szCs w:val="28"/>
           <w:lang w:val="ru-RU"/>
@@ -5767,11 +6993,332 @@
       <w:r>
         <w:rPr>
           <w:rFonts w:ascii="Times New Roman" w:hAnsi="Times New Roman" w:cs="Times New Roman"/>
+          <w:b/>
           <w:sz w:val="28"/>
           <w:szCs w:val="28"/>
         </w:rPr>
         <w:t>DTO</w:t>
       </w:r>
+    </w:p>
+    <w:p>
+      <w:pPr>
+        <w:spacing w:after="0" w:line="360" w:lineRule="auto"/>
+        <w:rPr>
+          <w:rFonts w:ascii="Times New Roman" w:hAnsi="Times New Roman" w:cs="Times New Roman"/>
+          <w:b/>
+          <w:sz w:val="28"/>
+          <w:szCs w:val="28"/>
+        </w:rPr>
+      </w:pPr>
+    </w:p>
+    <w:p>
+      <w:pPr>
+        <w:spacing w:after="0" w:line="360" w:lineRule="auto"/>
+        <w:ind w:firstLine="567"/>
+        <w:jc w:val="both"/>
+        <w:rPr>
+          <w:rFonts w:ascii="Times New Roman" w:hAnsi="Times New Roman" w:cs="Times New Roman"/>
+          <w:sz w:val="28"/>
+          <w:szCs w:val="28"/>
+        </w:rPr>
+      </w:pPr>
+      <w:r>
+        <w:rPr>
+          <w:rFonts w:ascii="Times New Roman" w:hAnsi="Times New Roman" w:cs="Times New Roman"/>
+          <w:sz w:val="28"/>
+          <w:szCs w:val="28"/>
+        </w:rPr>
+        <w:t>DTO (</w:t>
+      </w:r>
+      <w:proofErr w:type="spellStart"/>
+      <w:r>
+        <w:rPr>
+          <w:rFonts w:ascii="Times New Roman" w:hAnsi="Times New Roman" w:cs="Times New Roman"/>
+          <w:sz w:val="28"/>
+          <w:szCs w:val="28"/>
+        </w:rPr>
+        <w:t>Data</w:t>
+      </w:r>
+      <w:proofErr w:type="spellEnd"/>
+      <w:r>
+        <w:rPr>
+          <w:rFonts w:ascii="Times New Roman" w:hAnsi="Times New Roman" w:cs="Times New Roman"/>
+          <w:sz w:val="28"/>
+          <w:szCs w:val="28"/>
+        </w:rPr>
+        <w:t xml:space="preserve"> </w:t>
+      </w:r>
+      <w:proofErr w:type="spellStart"/>
+      <w:r>
+        <w:rPr>
+          <w:rFonts w:ascii="Times New Roman" w:hAnsi="Times New Roman" w:cs="Times New Roman"/>
+          <w:sz w:val="28"/>
+          <w:szCs w:val="28"/>
+        </w:rPr>
+        <w:t>Transfer</w:t>
+      </w:r>
+      <w:proofErr w:type="spellEnd"/>
+      <w:r>
+        <w:rPr>
+          <w:rFonts w:ascii="Times New Roman" w:hAnsi="Times New Roman" w:cs="Times New Roman"/>
+          <w:sz w:val="28"/>
+          <w:szCs w:val="28"/>
+        </w:rPr>
+        <w:t xml:space="preserve"> </w:t>
+      </w:r>
+      <w:proofErr w:type="spellStart"/>
+      <w:r>
+        <w:rPr>
+          <w:rFonts w:ascii="Times New Roman" w:hAnsi="Times New Roman" w:cs="Times New Roman"/>
+          <w:sz w:val="28"/>
+          <w:szCs w:val="28"/>
+        </w:rPr>
+        <w:t>Object</w:t>
+      </w:r>
+      <w:proofErr w:type="spellEnd"/>
+      <w:r>
+        <w:rPr>
+          <w:rFonts w:ascii="Times New Roman" w:hAnsi="Times New Roman" w:cs="Times New Roman"/>
+          <w:sz w:val="28"/>
+          <w:szCs w:val="28"/>
+        </w:rPr>
+        <w:t>) в ASP.NET представляет собой объект, который используется для передачи данных между слоями приложения или между приложением и его веб-интерфейсом. Они помогают структурировать и передавать данные между различными частями приложения, упрощая взаимодействие и делая код более чистым и поддерживаемым.</w:t>
+      </w:r>
+    </w:p>
+    <w:p>
+      <w:pPr>
+        <w:spacing w:after="0" w:line="360" w:lineRule="auto"/>
+        <w:ind w:firstLine="567"/>
+        <w:jc w:val="both"/>
+        <w:rPr>
+          <w:rFonts w:ascii="Times New Roman" w:hAnsi="Times New Roman" w:cs="Times New Roman"/>
+          <w:sz w:val="28"/>
+          <w:szCs w:val="28"/>
+        </w:rPr>
+      </w:pPr>
+      <w:r>
+        <w:rPr>
+          <w:rFonts w:ascii="Times New Roman" w:hAnsi="Times New Roman" w:cs="Times New Roman"/>
+          <w:sz w:val="28"/>
+          <w:szCs w:val="28"/>
+        </w:rPr>
+        <w:t>Создание DTO (</w:t>
+      </w:r>
+      <w:proofErr w:type="spellStart"/>
+      <w:r>
+        <w:rPr>
+          <w:rFonts w:ascii="Times New Roman" w:hAnsi="Times New Roman" w:cs="Times New Roman"/>
+          <w:sz w:val="28"/>
+          <w:szCs w:val="28"/>
+        </w:rPr>
+        <w:t>Data</w:t>
+      </w:r>
+      <w:proofErr w:type="spellEnd"/>
+      <w:r>
+        <w:rPr>
+          <w:rFonts w:ascii="Times New Roman" w:hAnsi="Times New Roman" w:cs="Times New Roman"/>
+          <w:sz w:val="28"/>
+          <w:szCs w:val="28"/>
+        </w:rPr>
+        <w:t xml:space="preserve"> </w:t>
+      </w:r>
+      <w:proofErr w:type="spellStart"/>
+      <w:r>
+        <w:rPr>
+          <w:rFonts w:ascii="Times New Roman" w:hAnsi="Times New Roman" w:cs="Times New Roman"/>
+          <w:sz w:val="28"/>
+          <w:szCs w:val="28"/>
+        </w:rPr>
+        <w:t>Transfer</w:t>
+      </w:r>
+      <w:proofErr w:type="spellEnd"/>
+      <w:r>
+        <w:rPr>
+          <w:rFonts w:ascii="Times New Roman" w:hAnsi="Times New Roman" w:cs="Times New Roman"/>
+          <w:sz w:val="28"/>
+          <w:szCs w:val="28"/>
+        </w:rPr>
+        <w:t xml:space="preserve"> </w:t>
+      </w:r>
+      <w:proofErr w:type="spellStart"/>
+      <w:r>
+        <w:rPr>
+          <w:rFonts w:ascii="Times New Roman" w:hAnsi="Times New Roman" w:cs="Times New Roman"/>
+          <w:sz w:val="28"/>
+          <w:szCs w:val="28"/>
+        </w:rPr>
+        <w:t>Object</w:t>
+      </w:r>
+      <w:proofErr w:type="spellEnd"/>
+      <w:r>
+        <w:rPr>
+          <w:rFonts w:ascii="Times New Roman" w:hAnsi="Times New Roman" w:cs="Times New Roman"/>
+          <w:sz w:val="28"/>
+          <w:szCs w:val="28"/>
+        </w:rPr>
+        <w:t>) в ASP.NET включает в себя определение класса, который содержит свойства, соответствующие данным, которые нужно передать или получить. DTO-классы могут быть специально сконструированы для передачи только определенных данных, не включая лишние или дополнительные атрибуты, что повышает эффективность передачи информации.</w:t>
+      </w:r>
+    </w:p>
+    <w:p>
+      <w:pPr>
+        <w:spacing w:after="0" w:line="360" w:lineRule="auto"/>
+        <w:rPr>
+          <w:rFonts w:ascii="Times New Roman" w:hAnsi="Times New Roman" w:cs="Times New Roman"/>
+          <w:b/>
+          <w:sz w:val="28"/>
+          <w:szCs w:val="28"/>
+        </w:rPr>
+      </w:pPr>
+    </w:p>
+    <w:p>
+      <w:pPr>
+        <w:pStyle w:val="afb"/>
+        <w:numPr>
+          <w:ilvl w:val="1"/>
+          <w:numId w:val="26"/>
+        </w:numPr>
+        <w:tabs>
+          <w:tab w:val="left" w:pos="567"/>
+        </w:tabs>
+        <w:spacing w:after="0" w:line="360" w:lineRule="auto"/>
+        <w:ind w:left="0" w:firstLine="567"/>
+        <w:rPr>
+          <w:rFonts w:ascii="Times New Roman" w:hAnsi="Times New Roman" w:cs="Times New Roman"/>
+          <w:b/>
+          <w:sz w:val="28"/>
+          <w:szCs w:val="28"/>
+          <w:lang w:val="ru-RU"/>
+        </w:rPr>
+      </w:pPr>
+      <w:proofErr w:type="spellStart"/>
+      <w:r>
+        <w:rPr>
+          <w:rFonts w:ascii="Times New Roman" w:hAnsi="Times New Roman" w:cs="Times New Roman"/>
+          <w:b/>
+          <w:color w:val="1F2328"/>
+          <w:sz w:val="28"/>
+          <w:szCs w:val="28"/>
+          <w:shd w:val="clear" w:color="auto" w:fill="FFFFFF"/>
+          <w:lang w:val="ru-RU"/>
+        </w:rPr>
+        <w:t>Маппинг</w:t>
+      </w:r>
+      <w:proofErr w:type="spellEnd"/>
+      <w:r>
+        <w:rPr>
+          <w:rFonts w:ascii="Times New Roman" w:hAnsi="Times New Roman" w:cs="Times New Roman"/>
+          <w:b/>
+          <w:color w:val="1F2328"/>
+          <w:sz w:val="28"/>
+          <w:szCs w:val="28"/>
+          <w:shd w:val="clear" w:color="auto" w:fill="FFFFFF"/>
+          <w:lang w:val="ru-RU"/>
+        </w:rPr>
+        <w:t xml:space="preserve"> объектов с использованием библиотеки </w:t>
+      </w:r>
+      <w:proofErr w:type="spellStart"/>
+      <w:r>
+        <w:rPr>
+          <w:rFonts w:ascii="Times New Roman" w:hAnsi="Times New Roman" w:cs="Times New Roman"/>
+          <w:b/>
+          <w:color w:val="1F2328"/>
+          <w:sz w:val="28"/>
+          <w:szCs w:val="28"/>
+          <w:shd w:val="clear" w:color="auto" w:fill="FFFFFF"/>
+        </w:rPr>
+        <w:t>AutoMapper</w:t>
+      </w:r>
+      <w:proofErr w:type="spellEnd"/>
+    </w:p>
+    <w:p>
+      <w:pPr>
+        <w:spacing w:after="0" w:line="360" w:lineRule="auto"/>
+        <w:ind w:firstLine="567"/>
+        <w:rPr>
+          <w:rFonts w:ascii="Times New Roman" w:hAnsi="Times New Roman" w:cs="Times New Roman"/>
+          <w:b/>
+          <w:sz w:val="28"/>
+          <w:szCs w:val="28"/>
+        </w:rPr>
+      </w:pPr>
+    </w:p>
+    <w:p>
+      <w:pPr>
+        <w:spacing w:after="0" w:line="360" w:lineRule="auto"/>
+        <w:ind w:firstLine="567"/>
+        <w:jc w:val="both"/>
+        <w:rPr>
+          <w:rFonts w:ascii="Times New Roman" w:hAnsi="Times New Roman" w:cs="Times New Roman"/>
+          <w:sz w:val="28"/>
+          <w:szCs w:val="28"/>
+        </w:rPr>
+      </w:pPr>
+      <w:proofErr w:type="spellStart"/>
+      <w:r>
+        <w:rPr>
+          <w:rFonts w:ascii="Times New Roman" w:hAnsi="Times New Roman" w:cs="Times New Roman"/>
+          <w:sz w:val="28"/>
+          <w:szCs w:val="28"/>
+        </w:rPr>
+        <w:t>Маппинг</w:t>
+      </w:r>
+      <w:proofErr w:type="spellEnd"/>
+      <w:r>
+        <w:rPr>
+          <w:rFonts w:ascii="Times New Roman" w:hAnsi="Times New Roman" w:cs="Times New Roman"/>
+          <w:sz w:val="28"/>
+          <w:szCs w:val="28"/>
+        </w:rPr>
+        <w:t xml:space="preserve"> объектов с использованием библиотеки </w:t>
+      </w:r>
+      <w:proofErr w:type="spellStart"/>
+      <w:r>
+        <w:rPr>
+          <w:rFonts w:ascii="Times New Roman" w:hAnsi="Times New Roman" w:cs="Times New Roman"/>
+          <w:sz w:val="28"/>
+          <w:szCs w:val="28"/>
+        </w:rPr>
+        <w:t>AutoMapper</w:t>
+      </w:r>
+      <w:proofErr w:type="spellEnd"/>
+      <w:r>
+        <w:rPr>
+          <w:rFonts w:ascii="Times New Roman" w:hAnsi="Times New Roman" w:cs="Times New Roman"/>
+          <w:sz w:val="28"/>
+          <w:szCs w:val="28"/>
+        </w:rPr>
+        <w:t xml:space="preserve"> в ASP.NET представляет собой процесс преобразования данных из одного объекта в другой с использованием настроенных правил сопоставления. </w:t>
+      </w:r>
+      <w:proofErr w:type="spellStart"/>
+      <w:r>
+        <w:rPr>
+          <w:rFonts w:ascii="Times New Roman" w:hAnsi="Times New Roman" w:cs="Times New Roman"/>
+          <w:sz w:val="28"/>
+          <w:szCs w:val="28"/>
+        </w:rPr>
+        <w:t>AutoMapper</w:t>
+      </w:r>
+      <w:proofErr w:type="spellEnd"/>
+      <w:r>
+        <w:rPr>
+          <w:rFonts w:ascii="Times New Roman" w:hAnsi="Times New Roman" w:cs="Times New Roman"/>
+          <w:sz w:val="28"/>
+          <w:szCs w:val="28"/>
+        </w:rPr>
+        <w:t xml:space="preserve"> предоставляет удобный способ автоматического преобразования объектов из одной структуры в другую без необходимости писать большое количество рутины по копированию свойств вручную.</w:t>
+      </w:r>
+    </w:p>
+    <w:p>
+      <w:pPr>
+        <w:spacing w:after="0" w:line="360" w:lineRule="auto"/>
+        <w:ind w:firstLine="567"/>
+        <w:rPr>
+          <w:rFonts w:ascii="Times New Roman" w:hAnsi="Times New Roman" w:cs="Times New Roman"/>
+          <w:b/>
+          <w:sz w:val="28"/>
+          <w:szCs w:val="28"/>
+        </w:rPr>
+      </w:pPr>
     </w:p>
     <w:p>
       <w:pPr>
@@ -5784,88 +7331,39 @@
         <w:ind w:left="0" w:firstLine="720"/>
         <w:rPr>
           <w:rFonts w:ascii="Times New Roman" w:hAnsi="Times New Roman" w:cs="Times New Roman"/>
-          <w:sz w:val="28"/>
-          <w:szCs w:val="28"/>
-          <w:lang w:val="ru-RU"/>
-        </w:rPr>
-      </w:pPr>
-      <w:proofErr w:type="spellStart"/>
-      <w:r>
-        <w:rPr>
-          <w:rFonts w:ascii="Times New Roman" w:hAnsi="Times New Roman" w:cs="Times New Roman"/>
+          <w:b/>
+          <w:sz w:val="28"/>
+          <w:szCs w:val="28"/>
+          <w:lang w:val="ru-RU"/>
+        </w:rPr>
+      </w:pPr>
+      <w:r>
+        <w:rPr>
+          <w:rFonts w:ascii="Times New Roman" w:hAnsi="Times New Roman" w:cs="Times New Roman"/>
+          <w:b/>
           <w:color w:val="1F2328"/>
           <w:sz w:val="28"/>
           <w:szCs w:val="28"/>
           <w:shd w:val="clear" w:color="auto" w:fill="FFFFFF"/>
           <w:lang w:val="ru-RU"/>
         </w:rPr>
-        <w:t>Маппинг</w:t>
-      </w:r>
-      <w:proofErr w:type="spellEnd"/>
-      <w:r>
-        <w:rPr>
-          <w:rFonts w:ascii="Times New Roman" w:hAnsi="Times New Roman" w:cs="Times New Roman"/>
+        <w:t xml:space="preserve">Создание методов контроллеров для </w:t>
+      </w:r>
+      <w:r>
+        <w:rPr>
+          <w:rFonts w:ascii="Times New Roman" w:hAnsi="Times New Roman" w:cs="Times New Roman"/>
+          <w:b/>
           <w:color w:val="1F2328"/>
           <w:sz w:val="28"/>
           <w:szCs w:val="28"/>
           <w:shd w:val="clear" w:color="auto" w:fill="FFFFFF"/>
-          <w:lang w:val="ru-RU"/>
-        </w:rPr>
-        <w:t xml:space="preserve"> объектов с использованием библиотеки </w:t>
-      </w:r>
-      <w:proofErr w:type="spellStart"/>
-      <w:r>
-        <w:rPr>
-          <w:rFonts w:ascii="Times New Roman" w:hAnsi="Times New Roman" w:cs="Times New Roman"/>
-          <w:color w:val="1F2328"/>
-          <w:sz w:val="28"/>
-          <w:szCs w:val="28"/>
-          <w:shd w:val="clear" w:color="auto" w:fill="FFFFFF"/>
-        </w:rPr>
-        <w:t>AutoMapper</w:t>
-      </w:r>
-      <w:proofErr w:type="spellEnd"/>
-    </w:p>
-    <w:p>
-      <w:pPr>
-        <w:pStyle w:val="afb"/>
-        <w:numPr>
-          <w:ilvl w:val="1"/>
-          <w:numId w:val="26"/>
-        </w:numPr>
-        <w:spacing w:after="0" w:line="360" w:lineRule="auto"/>
-        <w:ind w:left="0" w:firstLine="720"/>
-        <w:rPr>
-          <w:rFonts w:ascii="Times New Roman" w:hAnsi="Times New Roman" w:cs="Times New Roman"/>
-          <w:sz w:val="28"/>
-          <w:szCs w:val="28"/>
-          <w:lang w:val="ru-RU"/>
-        </w:rPr>
-      </w:pPr>
-      <w:r>
-        <w:rPr>
-          <w:rFonts w:ascii="Times New Roman" w:hAnsi="Times New Roman" w:cs="Times New Roman"/>
-          <w:color w:val="1F2328"/>
-          <w:sz w:val="28"/>
-          <w:szCs w:val="28"/>
-          <w:shd w:val="clear" w:color="auto" w:fill="FFFFFF"/>
-          <w:lang w:val="ru-RU"/>
-        </w:rPr>
-        <w:t xml:space="preserve">Создание методов контроллеров для </w:t>
-      </w:r>
-      <w:r>
-        <w:rPr>
-          <w:rFonts w:ascii="Times New Roman" w:hAnsi="Times New Roman" w:cs="Times New Roman"/>
-          <w:color w:val="1F2328"/>
-          <w:sz w:val="28"/>
-          <w:szCs w:val="28"/>
-          <w:shd w:val="clear" w:color="auto" w:fill="FFFFFF"/>
         </w:rPr>
         <w:t>CRUD</w:t>
       </w:r>
       <w:r>
         <w:rPr>
           <w:rFonts w:ascii="Times New Roman" w:hAnsi="Times New Roman" w:cs="Times New Roman"/>
+          <w:b/>
           <w:color w:val="1F2328"/>
           <w:sz w:val="28"/>
           <w:szCs w:val="28"/>
@@ -5891,7 +7389,745 @@
       <w:pPr>
         <w:pStyle w:val="af"/>
         <w:widowControl w:val="0"/>
-      </w:pPr>
+        <w:spacing w:line="360" w:lineRule="auto"/>
+      </w:pPr>
+      <w:r>
+        <w:t xml:space="preserve">Создание методов контроллеров для CRUD операций в ASP.NET относится к разработке методов контроллеров (контроллеры в архитектуре </w:t>
+      </w:r>
+      <w:r>
+        <w:lastRenderedPageBreak/>
+        <w:t xml:space="preserve">MVC или </w:t>
+      </w:r>
+      <w:proofErr w:type="spellStart"/>
+      <w:r>
+        <w:t>Web</w:t>
+      </w:r>
+      <w:proofErr w:type="spellEnd"/>
+      <w:r>
+        <w:t xml:space="preserve"> API), которые обеспечивают выполнение операций CRUD (</w:t>
+      </w:r>
+      <w:proofErr w:type="spellStart"/>
+      <w:r>
+        <w:t>Create</w:t>
+      </w:r>
+      <w:proofErr w:type="spellEnd"/>
+      <w:r>
+        <w:t xml:space="preserve">, </w:t>
+      </w:r>
+      <w:proofErr w:type="spellStart"/>
+      <w:r>
+        <w:t>Read</w:t>
+      </w:r>
+      <w:proofErr w:type="spellEnd"/>
+      <w:r>
+        <w:t xml:space="preserve">, </w:t>
+      </w:r>
+      <w:proofErr w:type="spellStart"/>
+      <w:r>
+        <w:t>Update</w:t>
+      </w:r>
+      <w:proofErr w:type="spellEnd"/>
+      <w:r>
+        <w:t xml:space="preserve">, </w:t>
+      </w:r>
+      <w:proofErr w:type="spellStart"/>
+      <w:r>
+        <w:t>Delete</w:t>
+      </w:r>
+      <w:proofErr w:type="spellEnd"/>
+      <w:r>
+        <w:t xml:space="preserve">) над данными. </w:t>
+      </w:r>
+    </w:p>
+    <w:p>
+      <w:pPr>
+        <w:pStyle w:val="af"/>
+        <w:widowControl w:val="0"/>
+        <w:spacing w:line="360" w:lineRule="auto"/>
+      </w:pPr>
+      <w:r>
+        <w:t>CRUD - это стандартные операции над данными, которые часто используются в приложениях для управления информацией:</w:t>
+      </w:r>
+    </w:p>
+    <w:p>
+      <w:pPr>
+        <w:pStyle w:val="af"/>
+        <w:widowControl w:val="0"/>
+        <w:spacing w:line="360" w:lineRule="auto"/>
+      </w:pPr>
+      <w:r>
+        <w:t xml:space="preserve">1. </w:t>
+      </w:r>
+      <w:proofErr w:type="spellStart"/>
+      <w:r>
+        <w:t>Create</w:t>
+      </w:r>
+      <w:proofErr w:type="spellEnd"/>
+      <w:r>
+        <w:t xml:space="preserve"> (Создание) - добавление новых записей.</w:t>
+      </w:r>
+    </w:p>
+    <w:p>
+      <w:pPr>
+        <w:pStyle w:val="af"/>
+        <w:widowControl w:val="0"/>
+        <w:spacing w:line="360" w:lineRule="auto"/>
+      </w:pPr>
+      <w:r>
+        <w:t xml:space="preserve">2. </w:t>
+      </w:r>
+      <w:proofErr w:type="spellStart"/>
+      <w:r>
+        <w:t>Read</w:t>
+      </w:r>
+      <w:proofErr w:type="spellEnd"/>
+      <w:r>
+        <w:t xml:space="preserve"> (Чтение) - чтение данных из базы.</w:t>
+      </w:r>
+    </w:p>
+    <w:p>
+      <w:pPr>
+        <w:pStyle w:val="af"/>
+        <w:widowControl w:val="0"/>
+        <w:spacing w:line="360" w:lineRule="auto"/>
+      </w:pPr>
+      <w:r>
+        <w:t xml:space="preserve">3. </w:t>
+      </w:r>
+      <w:proofErr w:type="spellStart"/>
+      <w:r>
+        <w:t>Update</w:t>
+      </w:r>
+      <w:proofErr w:type="spellEnd"/>
+      <w:r>
+        <w:t xml:space="preserve"> (Обновление) - изменение существующих записей.</w:t>
+      </w:r>
+    </w:p>
+    <w:p>
+      <w:pPr>
+        <w:pStyle w:val="af"/>
+        <w:widowControl w:val="0"/>
+        <w:spacing w:line="360" w:lineRule="auto"/>
+      </w:pPr>
+      <w:r>
+        <w:t xml:space="preserve">4. </w:t>
+      </w:r>
+      <w:proofErr w:type="spellStart"/>
+      <w:r>
+        <w:t>Delete</w:t>
+      </w:r>
+      <w:proofErr w:type="spellEnd"/>
+      <w:r>
+        <w:t xml:space="preserve"> (Удаление) - удаление записей из базы данных.</w:t>
+      </w:r>
+    </w:p>
+    <w:p>
+      <w:pPr>
+        <w:pStyle w:val="af"/>
+        <w:widowControl w:val="0"/>
+        <w:spacing w:line="360" w:lineRule="auto"/>
+      </w:pPr>
+      <w:r>
+        <w:t>Контроллеры в ASP.NET позволяют создавать методы, которые обрабатывают запросы и выполняют соответствующие операции CRUD.</w:t>
+      </w:r>
+    </w:p>
+    <w:p>
+      <w:pPr>
+        <w:pStyle w:val="af"/>
+        <w:widowControl w:val="0"/>
+        <w:spacing w:line="360" w:lineRule="auto"/>
+      </w:pPr>
+      <w:r>
+        <w:t xml:space="preserve">В проекте интернет-магазина написан запрос для создания нового заказа. Другие запросы можно увидеть на </w:t>
+      </w:r>
+      <w:proofErr w:type="spellStart"/>
+      <w:r>
+        <w:t>GitHub</w:t>
+      </w:r>
+      <w:proofErr w:type="spellEnd"/>
+      <w:r>
+        <w:t>.</w:t>
+      </w:r>
+    </w:p>
+    <w:p>
+      <w:pPr>
+        <w:pStyle w:val="af"/>
+        <w:widowControl w:val="0"/>
+        <w:rPr>
+          <w:rFonts w:ascii="Courier New" w:hAnsi="Courier New" w:cs="Courier New"/>
+          <w:sz w:val="24"/>
+          <w:lang w:val="en-US"/>
+        </w:rPr>
+      </w:pPr>
+    </w:p>
+    <w:p>
+      <w:pPr>
+        <w:pStyle w:val="af"/>
+        <w:widowControl w:val="0"/>
+        <w:rPr>
+          <w:rFonts w:ascii="Courier New" w:hAnsi="Courier New" w:cs="Courier New"/>
+          <w:sz w:val="24"/>
+          <w:lang w:val="en-US"/>
+        </w:rPr>
+      </w:pPr>
+      <w:r>
+        <w:rPr>
+          <w:rFonts w:ascii="Courier New" w:hAnsi="Courier New" w:cs="Courier New"/>
+          <w:sz w:val="24"/>
+          <w:lang w:val="en-US"/>
+        </w:rPr>
+        <w:t>[</w:t>
+      </w:r>
+      <w:proofErr w:type="spellStart"/>
+      <w:r>
+        <w:rPr>
+          <w:rFonts w:ascii="Courier New" w:hAnsi="Courier New" w:cs="Courier New"/>
+          <w:sz w:val="24"/>
+          <w:lang w:val="en-US"/>
+        </w:rPr>
+        <w:t>HttpPost</w:t>
+      </w:r>
+      <w:proofErr w:type="spellEnd"/>
+      <w:r>
+        <w:rPr>
+          <w:rFonts w:ascii="Courier New" w:hAnsi="Courier New" w:cs="Courier New"/>
+          <w:sz w:val="24"/>
+          <w:lang w:val="en-US"/>
+        </w:rPr>
+        <w:t>]</w:t>
+      </w:r>
+    </w:p>
+    <w:p>
+      <w:pPr>
+        <w:pStyle w:val="af"/>
+        <w:widowControl w:val="0"/>
+        <w:rPr>
+          <w:rFonts w:ascii="Courier New" w:hAnsi="Courier New" w:cs="Courier New"/>
+          <w:sz w:val="24"/>
+          <w:lang w:val="en-US"/>
+        </w:rPr>
+      </w:pPr>
+      <w:r>
+        <w:rPr>
+          <w:rFonts w:ascii="Courier New" w:hAnsi="Courier New" w:cs="Courier New"/>
+          <w:sz w:val="24"/>
+          <w:lang w:val="en-US"/>
+        </w:rPr>
+        <w:t xml:space="preserve">        </w:t>
+      </w:r>
+      <w:proofErr w:type="gramStart"/>
+      <w:r>
+        <w:rPr>
+          <w:rFonts w:ascii="Courier New" w:hAnsi="Courier New" w:cs="Courier New"/>
+          <w:sz w:val="24"/>
+          <w:lang w:val="en-US"/>
+        </w:rPr>
+        <w:t>public</w:t>
+      </w:r>
+      <w:proofErr w:type="gramEnd"/>
+      <w:r>
+        <w:rPr>
+          <w:rFonts w:ascii="Courier New" w:hAnsi="Courier New" w:cs="Courier New"/>
+          <w:sz w:val="24"/>
+          <w:lang w:val="en-US"/>
+        </w:rPr>
+        <w:t xml:space="preserve"> </w:t>
+      </w:r>
+      <w:proofErr w:type="spellStart"/>
+      <w:r>
+        <w:rPr>
+          <w:rFonts w:ascii="Courier New" w:hAnsi="Courier New" w:cs="Courier New"/>
+          <w:sz w:val="24"/>
+          <w:lang w:val="en-US"/>
+        </w:rPr>
+        <w:t>async</w:t>
+      </w:r>
+      <w:proofErr w:type="spellEnd"/>
+      <w:r>
+        <w:rPr>
+          <w:rFonts w:ascii="Courier New" w:hAnsi="Courier New" w:cs="Courier New"/>
+          <w:sz w:val="24"/>
+          <w:lang w:val="en-US"/>
+        </w:rPr>
+        <w:t xml:space="preserve"> Task&lt;</w:t>
+      </w:r>
+      <w:proofErr w:type="spellStart"/>
+      <w:r>
+        <w:rPr>
+          <w:rFonts w:ascii="Courier New" w:hAnsi="Courier New" w:cs="Courier New"/>
+          <w:sz w:val="24"/>
+          <w:lang w:val="en-US"/>
+        </w:rPr>
+        <w:t>ActionResult</w:t>
+      </w:r>
+      <w:proofErr w:type="spellEnd"/>
+      <w:r>
+        <w:rPr>
+          <w:rFonts w:ascii="Courier New" w:hAnsi="Courier New" w:cs="Courier New"/>
+          <w:sz w:val="24"/>
+          <w:lang w:val="en-US"/>
+        </w:rPr>
+        <w:t>&lt;Order&gt;&gt; Create([</w:t>
+      </w:r>
+      <w:proofErr w:type="spellStart"/>
+      <w:r>
+        <w:rPr>
+          <w:rFonts w:ascii="Courier New" w:hAnsi="Courier New" w:cs="Courier New"/>
+          <w:sz w:val="24"/>
+          <w:lang w:val="en-US"/>
+        </w:rPr>
+        <w:t>FromBody</w:t>
+      </w:r>
+      <w:proofErr w:type="spellEnd"/>
+      <w:r>
+        <w:rPr>
+          <w:rFonts w:ascii="Courier New" w:hAnsi="Courier New" w:cs="Courier New"/>
+          <w:sz w:val="24"/>
+          <w:lang w:val="en-US"/>
+        </w:rPr>
+        <w:t xml:space="preserve">] </w:t>
+      </w:r>
+      <w:proofErr w:type="spellStart"/>
+      <w:r>
+        <w:rPr>
+          <w:rFonts w:ascii="Courier New" w:hAnsi="Courier New" w:cs="Courier New"/>
+          <w:sz w:val="24"/>
+          <w:lang w:val="en-US"/>
+        </w:rPr>
+        <w:t>CreatOrderRequest</w:t>
+      </w:r>
+      <w:proofErr w:type="spellEnd"/>
+      <w:r>
+        <w:rPr>
+          <w:rFonts w:ascii="Courier New" w:hAnsi="Courier New" w:cs="Courier New"/>
+          <w:sz w:val="24"/>
+          <w:lang w:val="en-US"/>
+        </w:rPr>
+        <w:t xml:space="preserve"> request, </w:t>
+      </w:r>
+      <w:proofErr w:type="spellStart"/>
+      <w:r>
+        <w:rPr>
+          <w:rFonts w:ascii="Courier New" w:hAnsi="Courier New" w:cs="Courier New"/>
+          <w:sz w:val="24"/>
+          <w:lang w:val="en-US"/>
+        </w:rPr>
+        <w:t>CancellationToken</w:t>
+      </w:r>
+      <w:proofErr w:type="spellEnd"/>
+      <w:r>
+        <w:rPr>
+          <w:rFonts w:ascii="Courier New" w:hAnsi="Courier New" w:cs="Courier New"/>
+          <w:sz w:val="24"/>
+          <w:lang w:val="en-US"/>
+        </w:rPr>
+        <w:t xml:space="preserve"> </w:t>
+      </w:r>
+      <w:proofErr w:type="spellStart"/>
+      <w:r>
+        <w:rPr>
+          <w:rFonts w:ascii="Courier New" w:hAnsi="Courier New" w:cs="Courier New"/>
+          <w:sz w:val="24"/>
+          <w:lang w:val="en-US"/>
+        </w:rPr>
+        <w:t>cancellationToken</w:t>
+      </w:r>
+      <w:proofErr w:type="spellEnd"/>
+      <w:r>
+        <w:rPr>
+          <w:rFonts w:ascii="Courier New" w:hAnsi="Courier New" w:cs="Courier New"/>
+          <w:sz w:val="24"/>
+          <w:lang w:val="en-US"/>
+        </w:rPr>
+        <w:t>)</w:t>
+      </w:r>
+    </w:p>
+    <w:p>
+      <w:pPr>
+        <w:pStyle w:val="af"/>
+        <w:widowControl w:val="0"/>
+        <w:rPr>
+          <w:rFonts w:ascii="Courier New" w:hAnsi="Courier New" w:cs="Courier New"/>
+          <w:sz w:val="24"/>
+          <w:lang w:val="en-US"/>
+        </w:rPr>
+      </w:pPr>
+      <w:r>
+        <w:rPr>
+          <w:rFonts w:ascii="Courier New" w:hAnsi="Courier New" w:cs="Courier New"/>
+          <w:sz w:val="24"/>
+          <w:lang w:val="en-US"/>
+        </w:rPr>
+        <w:t xml:space="preserve">        {</w:t>
+      </w:r>
+    </w:p>
+    <w:p>
+      <w:pPr>
+        <w:pStyle w:val="af"/>
+        <w:widowControl w:val="0"/>
+        <w:rPr>
+          <w:rFonts w:ascii="Courier New" w:hAnsi="Courier New" w:cs="Courier New"/>
+          <w:sz w:val="24"/>
+          <w:lang w:val="en-US"/>
+        </w:rPr>
+      </w:pPr>
+      <w:r>
+        <w:rPr>
+          <w:rFonts w:ascii="Courier New" w:hAnsi="Courier New" w:cs="Courier New"/>
+          <w:sz w:val="24"/>
+          <w:lang w:val="en-US"/>
+        </w:rPr>
+        <w:t xml:space="preserve">            </w:t>
+      </w:r>
+      <w:proofErr w:type="spellStart"/>
+      <w:proofErr w:type="gramStart"/>
+      <w:r>
+        <w:rPr>
+          <w:rFonts w:ascii="Courier New" w:hAnsi="Courier New" w:cs="Courier New"/>
+          <w:sz w:val="24"/>
+          <w:lang w:val="en-US"/>
+        </w:rPr>
+        <w:t>var</w:t>
+      </w:r>
+      <w:proofErr w:type="spellEnd"/>
+      <w:proofErr w:type="gramEnd"/>
+      <w:r>
+        <w:rPr>
+          <w:rFonts w:ascii="Courier New" w:hAnsi="Courier New" w:cs="Courier New"/>
+          <w:sz w:val="24"/>
+          <w:lang w:val="en-US"/>
+        </w:rPr>
+        <w:t xml:space="preserve"> </w:t>
+      </w:r>
+      <w:proofErr w:type="spellStart"/>
+      <w:r>
+        <w:rPr>
+          <w:rFonts w:ascii="Courier New" w:hAnsi="Courier New" w:cs="Courier New"/>
+          <w:sz w:val="24"/>
+          <w:lang w:val="en-US"/>
+        </w:rPr>
+        <w:t>createdOrder</w:t>
+      </w:r>
+      <w:proofErr w:type="spellEnd"/>
+      <w:r>
+        <w:rPr>
+          <w:rFonts w:ascii="Courier New" w:hAnsi="Courier New" w:cs="Courier New"/>
+          <w:sz w:val="24"/>
+          <w:lang w:val="en-US"/>
+        </w:rPr>
+        <w:t xml:space="preserve"> = await _</w:t>
+      </w:r>
+      <w:proofErr w:type="spellStart"/>
+      <w:r>
+        <w:rPr>
+          <w:rFonts w:ascii="Courier New" w:hAnsi="Courier New" w:cs="Courier New"/>
+          <w:sz w:val="24"/>
+          <w:lang w:val="en-US"/>
+        </w:rPr>
+        <w:t>orderService.CreateAsync</w:t>
+      </w:r>
+      <w:proofErr w:type="spellEnd"/>
+      <w:r>
+        <w:rPr>
+          <w:rFonts w:ascii="Courier New" w:hAnsi="Courier New" w:cs="Courier New"/>
+          <w:sz w:val="24"/>
+          <w:lang w:val="en-US"/>
+        </w:rPr>
+        <w:t xml:space="preserve">(request, </w:t>
+      </w:r>
+      <w:proofErr w:type="spellStart"/>
+      <w:r>
+        <w:rPr>
+          <w:rFonts w:ascii="Courier New" w:hAnsi="Courier New" w:cs="Courier New"/>
+          <w:sz w:val="24"/>
+          <w:lang w:val="en-US"/>
+        </w:rPr>
+        <w:t>cancellationToken</w:t>
+      </w:r>
+      <w:proofErr w:type="spellEnd"/>
+      <w:r>
+        <w:rPr>
+          <w:rFonts w:ascii="Courier New" w:hAnsi="Courier New" w:cs="Courier New"/>
+          <w:sz w:val="24"/>
+          <w:lang w:val="en-US"/>
+        </w:rPr>
+        <w:t>);</w:t>
+      </w:r>
+    </w:p>
+    <w:p>
+      <w:pPr>
+        <w:pStyle w:val="af"/>
+        <w:widowControl w:val="0"/>
+        <w:rPr>
+          <w:rFonts w:ascii="Courier New" w:hAnsi="Courier New" w:cs="Courier New"/>
+          <w:sz w:val="24"/>
+        </w:rPr>
+      </w:pPr>
+      <w:r>
+        <w:rPr>
+          <w:rFonts w:ascii="Courier New" w:hAnsi="Courier New" w:cs="Courier New"/>
+          <w:sz w:val="24"/>
+          <w:lang w:val="en-US"/>
+        </w:rPr>
+        <w:t xml:space="preserve">            </w:t>
+      </w:r>
+      <w:proofErr w:type="spellStart"/>
+      <w:r>
+        <w:rPr>
+          <w:rFonts w:ascii="Courier New" w:hAnsi="Courier New" w:cs="Courier New"/>
+          <w:sz w:val="24"/>
+        </w:rPr>
+        <w:t>return</w:t>
+      </w:r>
+      <w:proofErr w:type="spellEnd"/>
+      <w:r>
+        <w:rPr>
+          <w:rFonts w:ascii="Courier New" w:hAnsi="Courier New" w:cs="Courier New"/>
+          <w:sz w:val="24"/>
+        </w:rPr>
+        <w:t xml:space="preserve"> </w:t>
+      </w:r>
+      <w:proofErr w:type="spellStart"/>
+      <w:r>
+        <w:rPr>
+          <w:rFonts w:ascii="Courier New" w:hAnsi="Courier New" w:cs="Courier New"/>
+          <w:sz w:val="24"/>
+        </w:rPr>
+        <w:t>Ok</w:t>
+      </w:r>
+      <w:proofErr w:type="spellEnd"/>
+      <w:r>
+        <w:rPr>
+          <w:rFonts w:ascii="Courier New" w:hAnsi="Courier New" w:cs="Courier New"/>
+          <w:sz w:val="24"/>
+        </w:rPr>
+        <w:t>(</w:t>
+      </w:r>
+      <w:proofErr w:type="spellStart"/>
+      <w:r>
+        <w:rPr>
+          <w:rFonts w:ascii="Courier New" w:hAnsi="Courier New" w:cs="Courier New"/>
+          <w:sz w:val="24"/>
+        </w:rPr>
+        <w:t>createdOrder</w:t>
+      </w:r>
+      <w:proofErr w:type="spellEnd"/>
+      <w:r>
+        <w:rPr>
+          <w:rFonts w:ascii="Courier New" w:hAnsi="Courier New" w:cs="Courier New"/>
+          <w:sz w:val="24"/>
+        </w:rPr>
+        <w:t>);</w:t>
+      </w:r>
+    </w:p>
+    <w:p>
+      <w:pPr>
+        <w:pStyle w:val="af"/>
+        <w:widowControl w:val="0"/>
+        <w:rPr>
+          <w:rFonts w:ascii="Courier New" w:hAnsi="Courier New" w:cs="Courier New"/>
+          <w:sz w:val="24"/>
+        </w:rPr>
+      </w:pPr>
+      <w:r>
+        <w:rPr>
+          <w:rFonts w:ascii="Courier New" w:hAnsi="Courier New" w:cs="Courier New"/>
+          <w:sz w:val="24"/>
+        </w:rPr>
+        <w:t xml:space="preserve">        }</w:t>
+      </w:r>
+    </w:p>
+    <w:p>
+      <w:pPr>
+        <w:pStyle w:val="af"/>
+        <w:widowControl w:val="0"/>
+        <w:rPr>
+          <w:rFonts w:ascii="Courier New" w:hAnsi="Courier New" w:cs="Courier New"/>
+          <w:sz w:val="24"/>
+        </w:rPr>
+      </w:pPr>
+    </w:p>
+    <w:p>
+      <w:pPr>
+        <w:pStyle w:val="af"/>
+        <w:widowControl w:val="0"/>
+        <w:spacing w:line="360" w:lineRule="auto"/>
+      </w:pPr>
+      <w:r>
+        <w:t>Этот код представляет собой метод действия</w:t>
+      </w:r>
+      <w:bookmarkStart w:id="0" w:name="_GoBack"/>
+      <w:bookmarkEnd w:id="0"/>
+      <w:r>
+        <w:t>, который принимает POST-запрос для создания нового заказа. Метод асинхронный и возвращает объек</w:t>
+      </w:r>
+      <w:r>
+        <w:t xml:space="preserve">т </w:t>
+      </w:r>
+      <w:proofErr w:type="spellStart"/>
+      <w:r>
+        <w:t>ActionResult</w:t>
+      </w:r>
+      <w:proofErr w:type="spellEnd"/>
+      <w:r>
+        <w:t xml:space="preserve"> с типом </w:t>
+      </w:r>
+      <w:proofErr w:type="spellStart"/>
+      <w:r>
+        <w:t>Order</w:t>
+      </w:r>
+      <w:proofErr w:type="spellEnd"/>
+      <w:r>
+        <w:t>.</w:t>
+      </w:r>
+    </w:p>
+    <w:p>
+      <w:pPr>
+        <w:pStyle w:val="af"/>
+        <w:widowControl w:val="0"/>
+        <w:spacing w:line="360" w:lineRule="auto"/>
+      </w:pPr>
+      <w:r>
+        <w:t>Атрибут [</w:t>
+      </w:r>
+      <w:proofErr w:type="spellStart"/>
+      <w:r>
+        <w:t>HttpPost</w:t>
+      </w:r>
+      <w:proofErr w:type="spellEnd"/>
+      <w:r>
+        <w:t>] указывает на то, что этот метод о</w:t>
+      </w:r>
+      <w:r>
+        <w:t xml:space="preserve">брабатывает HTTP POST запросы. </w:t>
+      </w:r>
+    </w:p>
+    <w:p>
+      <w:pPr>
+        <w:pStyle w:val="af"/>
+        <w:widowControl w:val="0"/>
+        <w:spacing w:line="360" w:lineRule="auto"/>
+      </w:pPr>
+      <w:r>
+        <w:t xml:space="preserve">Метод принимает два параметра: </w:t>
+      </w:r>
+    </w:p>
+    <w:p>
+      <w:pPr>
+        <w:pStyle w:val="af"/>
+        <w:widowControl w:val="0"/>
+        <w:spacing w:line="360" w:lineRule="auto"/>
+      </w:pPr>
+      <w:r>
+        <w:t>1. [</w:t>
+      </w:r>
+      <w:proofErr w:type="spellStart"/>
+      <w:r>
+        <w:t>FromBody</w:t>
+      </w:r>
+      <w:proofErr w:type="spellEnd"/>
+      <w:r>
+        <w:t xml:space="preserve">] </w:t>
+      </w:r>
+      <w:proofErr w:type="spellStart"/>
+      <w:r>
+        <w:t>CreatOrderRequest</w:t>
+      </w:r>
+      <w:proofErr w:type="spellEnd"/>
+      <w:r>
+        <w:t xml:space="preserve"> </w:t>
+      </w:r>
+      <w:proofErr w:type="spellStart"/>
+      <w:r>
+        <w:t>request</w:t>
+      </w:r>
+      <w:proofErr w:type="spellEnd"/>
+      <w:r>
+        <w:t xml:space="preserve"> - это модель запроса, которая содержит информацию о заказе, переданную в теле запроса. Данные из тела запроса будут привязаны к этому параметру.</w:t>
+      </w:r>
+    </w:p>
+    <w:p>
+      <w:pPr>
+        <w:pStyle w:val="af"/>
+        <w:widowControl w:val="0"/>
+        <w:spacing w:line="360" w:lineRule="auto"/>
+      </w:pPr>
+      <w:r>
+        <w:t xml:space="preserve">2. </w:t>
+      </w:r>
+      <w:proofErr w:type="spellStart"/>
+      <w:r>
+        <w:t>CancellationToken</w:t>
+      </w:r>
+      <w:proofErr w:type="spellEnd"/>
+      <w:r>
+        <w:t xml:space="preserve"> </w:t>
+      </w:r>
+      <w:proofErr w:type="spellStart"/>
+      <w:r>
+        <w:t>cancellationToken</w:t>
+      </w:r>
+      <w:proofErr w:type="spellEnd"/>
+      <w:r>
+        <w:t xml:space="preserve"> - это </w:t>
+      </w:r>
+      <w:proofErr w:type="spellStart"/>
+      <w:r>
+        <w:t>токен</w:t>
+      </w:r>
+      <w:proofErr w:type="spellEnd"/>
+      <w:r>
+        <w:t xml:space="preserve"> отмены операции, который может использоваться для отмены в</w:t>
+      </w:r>
+      <w:r>
+        <w:t>ыполнения асинхронной операции.</w:t>
+      </w:r>
+    </w:p>
+    <w:p>
+      <w:pPr>
+        <w:pStyle w:val="af"/>
+        <w:widowControl w:val="0"/>
+        <w:spacing w:line="360" w:lineRule="auto"/>
+      </w:pPr>
+      <w:r>
+        <w:t xml:space="preserve">Внутри метода выполняется создание нового заказа на основе </w:t>
+      </w:r>
+      <w:r>
+        <w:lastRenderedPageBreak/>
+        <w:t xml:space="preserve">информации, переданной в запросе. Затем вызывается сервис для добавления этого заказа в базу данных или другое хранилище данных. </w:t>
+      </w:r>
+    </w:p>
+    <w:p>
+      <w:pPr>
+        <w:pStyle w:val="af"/>
+        <w:widowControl w:val="0"/>
+        <w:spacing w:line="360" w:lineRule="auto"/>
+      </w:pPr>
+      <w:r>
+        <w:t xml:space="preserve">В конце метод возвращает объект </w:t>
+      </w:r>
+      <w:proofErr w:type="spellStart"/>
+      <w:r>
+        <w:t>ActionResult</w:t>
+      </w:r>
+      <w:proofErr w:type="spellEnd"/>
+      <w:r>
+        <w:t xml:space="preserve"> с типом </w:t>
+      </w:r>
+      <w:proofErr w:type="spellStart"/>
+      <w:r>
+        <w:t>Order</w:t>
+      </w:r>
+      <w:proofErr w:type="spellEnd"/>
+      <w:r>
+        <w:t>, который содержит созданный заказ. Если операция выполнена успешн</w:t>
+      </w:r>
+      <w:r>
+        <w:t xml:space="preserve">о, возвращается HTTP статус </w:t>
+      </w:r>
+      <w:r>
+        <w:t>(OK) и объект заказа. Если возникла ошибка при создании заказа, возвращается соответствующий HTTP статус ошибки.</w:t>
+      </w:r>
     </w:p>
     <w:p>
       <w:pPr>
@@ -9841,6 +12077,7 @@
   <w:style w:type="character" w:default="1" w:styleId="a0">
     <w:name w:val="Default Paragraph Font"/>
     <w:uiPriority w:val="1"/>
+    <w:semiHidden/>
     <w:unhideWhenUsed/>
   </w:style>
   <w:style w:type="table" w:default="1" w:styleId="a1">
@@ -10376,6 +12613,7 @@
     <w:rsid w:val="00226F0D"/>
     <w:rsid w:val="002467EB"/>
     <w:rsid w:val="00254FE5"/>
+    <w:rsid w:val="00276C6A"/>
     <w:rsid w:val="00281344"/>
     <w:rsid w:val="002B057B"/>
     <w:rsid w:val="002B7DF7"/>
@@ -10417,6 +12655,7 @@
     <w:rsid w:val="007F6824"/>
     <w:rsid w:val="008044E7"/>
     <w:rsid w:val="00882740"/>
+    <w:rsid w:val="008833D3"/>
     <w:rsid w:val="008D7365"/>
     <w:rsid w:val="00903C4F"/>
     <w:rsid w:val="009076ED"/>
@@ -10434,6 +12673,7 @@
     <w:rsid w:val="00AD6D24"/>
     <w:rsid w:val="00B00E60"/>
     <w:rsid w:val="00B83FEB"/>
+    <w:rsid w:val="00C0119C"/>
     <w:rsid w:val="00C46CB8"/>
     <w:rsid w:val="00C9118A"/>
     <w:rsid w:val="00CE73C3"/>
@@ -11226,7 +13466,7 @@
 </file>
 
 <file path=customXml/itemProps2.xml><?xml version="1.0" encoding="utf-8"?>
-<ds:datastoreItem xmlns:ds="http://schemas.openxmlformats.org/officeDocument/2006/customXml" ds:itemID="{7E0F7D5C-027E-445D-9C07-FD0C07FE30D7}">
+<ds:datastoreItem xmlns:ds="http://schemas.openxmlformats.org/officeDocument/2006/customXml" ds:itemID="{BBB92BE4-6C6D-4B1C-B7E9-97E450F51FB1}">
   <ds:schemaRefs>
     <ds:schemaRef ds:uri="http://schemas.openxmlformats.org/officeDocument/2006/bibliography"/>
   </ds:schemaRefs>

</xml_diff>